<commit_message>
Done Game Chapter V
started chapter 6
</commit_message>
<xml_diff>
--- a/Proposals/LUNAS Proposal.docx
+++ b/Proposals/LUNAS Proposal.docx
@@ -1590,12 +1590,87 @@
         <w:t>Target Respondents and Locale</w:t>
       </w:r>
     </w:p>
+    <w:p/>
+    <w:p>
+      <w:pPr>
+        <w:spacing w:line="480" w:lineRule="auto"/>
+        <w:ind w:firstLine="720"/>
+        <w:jc w:val="both"/>
+      </w:pPr>
+      <w:r>
+        <w:t>Respondents will initially be chosen from Don Honorio Ventura State University’s 3</w:t>
+      </w:r>
+      <w:r>
+        <w:rPr>
+          <w:vertAlign w:val="superscript"/>
+        </w:rPr>
+        <w:t>rd</w:t>
+      </w:r>
+      <w:r>
+        <w:t xml:space="preserve"> year Bachelor of Computer Science students.</w:t>
+      </w:r>
+      <w:r>
+        <w:t xml:space="preserve"> They will at least need to have</w:t>
+      </w:r>
+      <w:r>
+        <w:t xml:space="preserve"> </w:t>
+      </w:r>
+      <w:r>
+        <w:t>a smartphone/tablet running Android</w:t>
+      </w:r>
+      <w:r>
+        <w:t xml:space="preserve"> </w:t>
+      </w:r>
+      <w:r>
+        <w:t>to be able to play the game. A desktop or laptop running Windows or any Linux Operating System (a Linux distribution with a display server) will provide a more optimal gaming experience.</w:t>
+      </w:r>
+    </w:p>
+    <w:p>
+      <w:pPr>
+        <w:spacing w:line="480" w:lineRule="auto"/>
+        <w:ind w:firstLine="720"/>
+        <w:jc w:val="both"/>
+      </w:pPr>
+      <w:r>
+        <w:t xml:space="preserve">A minimum of 3 boys and 3 girls will be selected </w:t>
+      </w:r>
+      <w:r>
+        <w:t>by volunteering, or by spinning a wheel of the names of the students of the chosen population.</w:t>
+      </w:r>
+    </w:p>
     <w:p>
       <w:pPr>
         <w:pStyle w:val="Heading1"/>
       </w:pPr>
       <w:r>
         <w:t>Significance of the Study</w:t>
+      </w:r>
+    </w:p>
+    <w:p/>
+    <w:p>
+      <w:pPr>
+        <w:spacing w:line="480" w:lineRule="auto"/>
+        <w:ind w:firstLine="720"/>
+        <w:jc w:val="both"/>
+      </w:pPr>
+      <w:r>
+        <w:t xml:space="preserve">Modern Filipino mythical creatures such as Aswang and Tiktik among others are well known in the Philippines. Some older and less horrifying creatures such as Dumangan </w:t>
+      </w:r>
+      <w:r>
+        <w:t>and Apolaki receive significantly less credit than the horrific creatures melded in modern Filipino culture.</w:t>
+      </w:r>
+    </w:p>
+    <w:p>
+      <w:pPr>
+        <w:spacing w:line="480" w:lineRule="auto"/>
+        <w:ind w:firstLine="720"/>
+        <w:jc w:val="both"/>
+      </w:pPr>
+      <w:r>
+        <w:t>This pr</w:t>
+      </w:r>
+      <w:r>
+        <w:t>oject aims to make these mythical creatures known to an audience that takes their media consumption in gaming.</w:t>
       </w:r>
     </w:p>
     <w:sectPr>
@@ -1730,7 +1805,7 @@
 <w:numbering xmlns:wpc="http://schemas.microsoft.com/office/word/2010/wordprocessingCanvas" xmlns:cx="http://schemas.microsoft.com/office/drawing/2014/chartex" xmlns:cx1="http://schemas.microsoft.com/office/drawing/2015/9/8/chartex" xmlns:cx2="http://schemas.microsoft.com/office/drawing/2015/10/21/chartex" xmlns:cx3="http://schemas.microsoft.com/office/drawing/2016/5/9/chartex" xmlns:cx4="http://schemas.microsoft.com/office/drawing/2016/5/10/chartex" xmlns:cx5="http://schemas.microsoft.com/office/drawing/2016/5/11/chartex" xmlns:cx6="http://schemas.microsoft.com/office/drawing/2016/5/12/chartex" xmlns:cx7="http://schemas.microsoft.com/office/drawing/2016/5/13/chartex" xmlns:cx8="http://schemas.microsoft.com/office/drawing/2016/5/14/chartex" xmlns:mc="http://schemas.openxmlformats.org/markup-compatibility/2006" xmlns:aink="http://schemas.microsoft.com/office/drawing/2016/ink" xmlns:am3d="http://schemas.microsoft.com/office/drawing/2017/model3d" xmlns:o="urn:schemas-microsoft-com:office:office" xmlns:r="http://schemas.openxmlformats.org/officeDocument/2006/relationships" xmlns:m="http://schemas.openxmlformats.org/officeDocument/2006/math" xmlns:v="urn:schemas-microsoft-com:vml" xmlns:wp14="http://schemas.microsoft.com/office/word/2010/wordprocessingDrawing" xmlns:wp="http://schemas.openxmlformats.org/drawingml/2006/wordprocessingDrawing" xmlns:w10="urn:schemas-microsoft-com:office:word" xmlns:w="http://schemas.openxmlformats.org/wordprocessingml/2006/main" xmlns:w14="http://schemas.microsoft.com/office/word/2010/wordml" xmlns:w15="http://schemas.microsoft.com/office/word/2012/wordml" xmlns:w16cex="http://schemas.microsoft.com/office/word/2018/wordml/cex" xmlns:w16cid="http://schemas.microsoft.com/office/word/2016/wordml/cid" xmlns:w16="http://schemas.microsoft.com/office/word/2018/wordml" xmlns:w16sdtdh="http://schemas.microsoft.com/office/word/2020/wordml/sdtdatahash" xmlns:w16se="http://schemas.microsoft.com/office/word/2015/wordml/symex" xmlns:wpg="http://schemas.microsoft.com/office/word/2010/wordprocessingGroup" xmlns:wpi="http://schemas.microsoft.com/office/word/2010/wordprocessingInk" xmlns:wne="http://schemas.microsoft.com/office/word/2006/wordml" xmlns:wps="http://schemas.microsoft.com/office/word/2010/wordprocessingShape" mc:Ignorable="w14 w15 w16se w16cid w16 w16cex w16sdtdh wp14">
   <w:numPicBullet w:numPicBulletId="0">
     <w:pict>
-      <v:shapetype id="_x0000_t75" coordsize="21600,21600" o:spt="75" o:preferrelative="t" path="m@4@5l@4@11@9@11@9@5xe" filled="f" stroked="f">
+      <v:shapetype w14:anchorId="08696983" id="_x0000_t75" coordsize="21600,21600" o:spt="75" o:preferrelative="t" path="m@4@5l@4@11@9@11@9@5xe" filled="f" stroked="f">
         <v:stroke joinstyle="miter"/>
         <v:formulas>
           <v:f eqn="if lineDrawn pixelLineWidth 0"/>
@@ -1749,7 +1824,7 @@
         <v:path o:extrusionok="f" gradientshapeok="t" o:connecttype="rect"/>
         <o:lock v:ext="edit" aspectratio="t"/>
       </v:shapetype>
-      <v:shape id="_x0000_i1513" type="#_x0000_t75" style="width:11.25pt;height:11.25pt" o:bullet="t">
+      <v:shape id="_x0000_i1112" type="#_x0000_t75" style="width:11.25pt;height:11.25pt" o:bullet="t">
         <v:imagedata r:id="rId1" o:title="msoB775"/>
       </v:shape>
     </w:pict>
@@ -2807,6 +2882,7 @@
     <w:lsdException w:name="HTML Sample" w:semiHidden="1" w:unhideWhenUsed="1"/>
     <w:lsdException w:name="HTML Typewriter" w:semiHidden="1" w:unhideWhenUsed="1"/>
     <w:lsdException w:name="HTML Variable" w:semiHidden="1" w:unhideWhenUsed="1"/>
+    <w:lsdException w:name="Normal Table" w:semiHidden="1" w:unhideWhenUsed="1"/>
     <w:lsdException w:name="annotation subject" w:semiHidden="1" w:unhideWhenUsed="1"/>
     <w:lsdException w:name="No List" w:semiHidden="1" w:unhideWhenUsed="1"/>
     <w:lsdException w:name="Outline List 1" w:semiHidden="1" w:unhideWhenUsed="1"/>
@@ -2849,8 +2925,11 @@
     <w:lsdException w:name="Table Contemporary" w:semiHidden="1" w:unhideWhenUsed="1"/>
     <w:lsdException w:name="Table Elegant" w:semiHidden="1" w:unhideWhenUsed="1"/>
     <w:lsdException w:name="Table Professional" w:semiHidden="1" w:unhideWhenUsed="1"/>
+    <w:lsdException w:name="Table Subtle 1" w:semiHidden="1" w:unhideWhenUsed="1"/>
     <w:lsdException w:name="Table Subtle 2" w:semiHidden="1" w:unhideWhenUsed="1"/>
     <w:lsdException w:name="Table Web 1" w:semiHidden="1" w:unhideWhenUsed="1"/>
+    <w:lsdException w:name="Table Web 2" w:semiHidden="1" w:unhideWhenUsed="1"/>
+    <w:lsdException w:name="Table Web 3" w:semiHidden="1" w:unhideWhenUsed="1"/>
     <w:lsdException w:name="Balloon Text" w:semiHidden="1" w:unhideWhenUsed="1"/>
     <w:lsdException w:name="Table Grid" w:uiPriority="39"/>
     <w:lsdException w:name="Table Theme" w:semiHidden="1" w:unhideWhenUsed="1"/>
@@ -3102,6 +3181,7 @@
   <w:style w:type="character" w:default="1" w:styleId="DefaultParagraphFont">
     <w:name w:val="Default Paragraph Font"/>
     <w:uiPriority w:val="1"/>
+    <w:semiHidden/>
     <w:unhideWhenUsed/>
   </w:style>
   <w:style w:type="table" w:default="1" w:styleId="TableNormal">

</xml_diff>

<commit_message>
Game Chapter VI Done
</commit_message>
<xml_diff>
--- a/Proposals/LUNAS Proposal.docx
+++ b/Proposals/LUNAS Proposal.docx
@@ -1670,7 +1670,10 @@
         <w:t>This pr</w:t>
       </w:r>
       <w:r>
-        <w:t>oject aims to make these mythical creatures known to an audience that takes their media consumption in gaming.</w:t>
+        <w:t>oject aims to make these mythical creatures known to an audience that takes their media consumption in gaming</w:t>
+      </w:r>
+      <w:r>
+        <w:t xml:space="preserve"> while immersing themselves by having an interaction with the creatures long forgotten by most Filipinos.</w:t>
       </w:r>
     </w:p>
     <w:sectPr>
@@ -1824,7 +1827,7 @@
         <v:path o:extrusionok="f" gradientshapeok="t" o:connecttype="rect"/>
         <o:lock v:ext="edit" aspectratio="t"/>
       </v:shapetype>
-      <v:shape id="_x0000_i1112" type="#_x0000_t75" style="width:11.25pt;height:11.25pt" o:bullet="t">
+      <v:shape id="_x0000_i1144" type="#_x0000_t75" style="width:11.25pt;height:11.25pt" o:bullet="t">
         <v:imagedata r:id="rId1" o:title="msoB775"/>
       </v:shape>
     </w:pict>

</xml_diff>

<commit_message>
Statement of the Problem & Objective of the Study
Later..
</commit_message>
<xml_diff>
--- a/Proposals/LUNAS Proposal.docx
+++ b/Proposals/LUNAS Proposal.docx
@@ -1,6 +1,6 @@
 
 <file path=word/document.xml><?xml version="1.0" encoding="utf-8"?>
-<w:document xmlns:wpc="http://schemas.microsoft.com/office/word/2010/wordprocessingCanvas" xmlns:cx="http://schemas.microsoft.com/office/drawing/2014/chartex" xmlns:cx1="http://schemas.microsoft.com/office/drawing/2015/9/8/chartex" xmlns:cx2="http://schemas.microsoft.com/office/drawing/2015/10/21/chartex" xmlns:cx3="http://schemas.microsoft.com/office/drawing/2016/5/9/chartex" xmlns:cx4="http://schemas.microsoft.com/office/drawing/2016/5/10/chartex" xmlns:cx5="http://schemas.microsoft.com/office/drawing/2016/5/11/chartex" xmlns:cx6="http://schemas.microsoft.com/office/drawing/2016/5/12/chartex" xmlns:cx7="http://schemas.microsoft.com/office/drawing/2016/5/13/chartex" xmlns:cx8="http://schemas.microsoft.com/office/drawing/2016/5/14/chartex" xmlns:mc="http://schemas.openxmlformats.org/markup-compatibility/2006" xmlns:aink="http://schemas.microsoft.com/office/drawing/2016/ink" xmlns:am3d="http://schemas.microsoft.com/office/drawing/2017/model3d" xmlns:o="urn:schemas-microsoft-com:office:office" xmlns:r="http://schemas.openxmlformats.org/officeDocument/2006/relationships" xmlns:m="http://schemas.openxmlformats.org/officeDocument/2006/math" xmlns:v="urn:schemas-microsoft-com:vml" xmlns:wp14="http://schemas.microsoft.com/office/word/2010/wordprocessingDrawing" xmlns:wp="http://schemas.openxmlformats.org/drawingml/2006/wordprocessingDrawing" xmlns:w10="urn:schemas-microsoft-com:office:word" xmlns:w="http://schemas.openxmlformats.org/wordprocessingml/2006/main" xmlns:w14="http://schemas.microsoft.com/office/word/2010/wordml" xmlns:w15="http://schemas.microsoft.com/office/word/2012/wordml" xmlns:w16cex="http://schemas.microsoft.com/office/word/2018/wordml/cex" xmlns:w16cid="http://schemas.microsoft.com/office/word/2016/wordml/cid" xmlns:w16="http://schemas.microsoft.com/office/word/2018/wordml" xmlns:w16sdtdh="http://schemas.microsoft.com/office/word/2020/wordml/sdtdatahash" xmlns:w16se="http://schemas.microsoft.com/office/word/2015/wordml/symex" xmlns:wpg="http://schemas.microsoft.com/office/word/2010/wordprocessingGroup" xmlns:wpi="http://schemas.microsoft.com/office/word/2010/wordprocessingInk" xmlns:wne="http://schemas.microsoft.com/office/word/2006/wordml" xmlns:wps="http://schemas.microsoft.com/office/word/2010/wordprocessingShape" mc:Ignorable="w14 w15 w16se w16cid w16 w16cex w16sdtdh wp14">
+<w:document xmlns:wpc="http://schemas.microsoft.com/office/word/2010/wordprocessingCanvas" xmlns:cx="http://schemas.microsoft.com/office/drawing/2014/chartex" xmlns:cx1="http://schemas.microsoft.com/office/drawing/2015/9/8/chartex" xmlns:cx2="http://schemas.microsoft.com/office/drawing/2015/10/21/chartex" xmlns:cx3="http://schemas.microsoft.com/office/drawing/2016/5/9/chartex" xmlns:cx4="http://schemas.microsoft.com/office/drawing/2016/5/10/chartex" xmlns:cx5="http://schemas.microsoft.com/office/drawing/2016/5/11/chartex" xmlns:cx6="http://schemas.microsoft.com/office/drawing/2016/5/12/chartex" xmlns:cx7="http://schemas.microsoft.com/office/drawing/2016/5/13/chartex" xmlns:cx8="http://schemas.microsoft.com/office/drawing/2016/5/14/chartex" xmlns:mc="http://schemas.openxmlformats.org/markup-compatibility/2006" xmlns:aink="http://schemas.microsoft.com/office/drawing/2016/ink" xmlns:am3d="http://schemas.microsoft.com/office/drawing/2017/model3d" xmlns:o="urn:schemas-microsoft-com:office:office" xmlns:r="http://schemas.openxmlformats.org/officeDocument/2006/relationships" xmlns:m="http://schemas.openxmlformats.org/officeDocument/2006/math" xmlns:v="urn:schemas-microsoft-com:vml" xmlns:wp14="http://schemas.microsoft.com/office/word/2010/wordprocessingDrawing" xmlns:wp="http://schemas.openxmlformats.org/drawingml/2006/wordprocessingDrawing" xmlns:w10="urn:schemas-microsoft-com:office:word" xmlns:w="http://schemas.openxmlformats.org/wordprocessingml/2006/main" xmlns:w14="http://schemas.microsoft.com/office/word/2010/wordml" xmlns:w15="http://schemas.microsoft.com/office/word/2012/wordml" xmlns:w16cex="http://schemas.microsoft.com/office/word/2018/wordml/cex" xmlns:w16cid="http://schemas.microsoft.com/office/word/2016/wordml/cid" xmlns:w16="http://schemas.microsoft.com/office/word/2018/wordml" xmlns:w16se="http://schemas.microsoft.com/office/word/2015/wordml/symex" xmlns:wpg="http://schemas.microsoft.com/office/word/2010/wordprocessingGroup" xmlns:wpi="http://schemas.microsoft.com/office/word/2010/wordprocessingInk" xmlns:wne="http://schemas.microsoft.com/office/word/2006/wordml" xmlns:wps="http://schemas.microsoft.com/office/word/2010/wordprocessingShape" mc:Ignorable="w14 w15 w16se w16cid w16 w16cex wp14">
   <w:body>
     <w:p>
       <w:r>
@@ -245,7 +245,25 @@
                                 <w:sz w:val="28"/>
                                 <w:szCs w:val="28"/>
                               </w:rPr>
-                              <w:t>Don Honorio Ventura State University</w:t>
+                              <w:t xml:space="preserve">Don </w:t>
+                            </w:r>
+                            <w:proofErr w:type="spellStart"/>
+                            <w:r>
+                              <w:rPr>
+                                <w:b/>
+                                <w:sz w:val="28"/>
+                                <w:szCs w:val="28"/>
+                              </w:rPr>
+                              <w:t>Honorio</w:t>
+                            </w:r>
+                            <w:proofErr w:type="spellEnd"/>
+                            <w:r>
+                              <w:rPr>
+                                <w:b/>
+                                <w:sz w:val="28"/>
+                                <w:szCs w:val="28"/>
+                              </w:rPr>
+                              <w:t xml:space="preserve"> Ventura State University</w:t>
                             </w:r>
                           </w:p>
                           <w:p>
@@ -254,7 +272,15 @@
                               <w:jc w:val="center"/>
                             </w:pPr>
                             <w:r>
-                              <w:t>Villa de Bacolor, Pampanga</w:t>
+                              <w:t xml:space="preserve">Villa de </w:t>
+                            </w:r>
+                            <w:proofErr w:type="spellStart"/>
+                            <w:r>
+                              <w:t>Bacolor</w:t>
+                            </w:r>
+                            <w:proofErr w:type="spellEnd"/>
+                            <w:r>
+                              <w:t>, Pampanga</w:t>
                             </w:r>
                           </w:p>
                         </w:txbxContent>
@@ -295,7 +321,25 @@
                           <w:sz w:val="28"/>
                           <w:szCs w:val="28"/>
                         </w:rPr>
-                        <w:t>Don Honorio Ventura State University</w:t>
+                        <w:t xml:space="preserve">Don </w:t>
+                      </w:r>
+                      <w:proofErr w:type="spellStart"/>
+                      <w:r>
+                        <w:rPr>
+                          <w:b/>
+                          <w:sz w:val="28"/>
+                          <w:szCs w:val="28"/>
+                        </w:rPr>
+                        <w:t>Honorio</w:t>
+                      </w:r>
+                      <w:proofErr w:type="spellEnd"/>
+                      <w:r>
+                        <w:rPr>
+                          <w:b/>
+                          <w:sz w:val="28"/>
+                          <w:szCs w:val="28"/>
+                        </w:rPr>
+                        <w:t xml:space="preserve"> Ventura State University</w:t>
                       </w:r>
                     </w:p>
                     <w:p>
@@ -304,7 +348,15 @@
                         <w:jc w:val="center"/>
                       </w:pPr>
                       <w:r>
-                        <w:t>Villa de Bacolor, Pampanga</w:t>
+                        <w:t xml:space="preserve">Villa de </w:t>
+                      </w:r>
+                      <w:proofErr w:type="spellStart"/>
+                      <w:r>
+                        <w:t>Bacolor</w:t>
+                      </w:r>
+                      <w:proofErr w:type="spellEnd"/>
+                      <w:r>
+                        <w:t>, Pampanga</w:t>
                       </w:r>
                     </w:p>
                   </w:txbxContent>
@@ -1017,7 +1069,25 @@
                                 <w:sz w:val="28"/>
                                 <w:szCs w:val="28"/>
                               </w:rPr>
-                              <w:t>Don Honorio Ventura State University</w:t>
+                              <w:t xml:space="preserve">Don </w:t>
+                            </w:r>
+                            <w:proofErr w:type="spellStart"/>
+                            <w:r>
+                              <w:rPr>
+                                <w:b/>
+                                <w:sz w:val="28"/>
+                                <w:szCs w:val="28"/>
+                              </w:rPr>
+                              <w:t>Honorio</w:t>
+                            </w:r>
+                            <w:proofErr w:type="spellEnd"/>
+                            <w:r>
+                              <w:rPr>
+                                <w:b/>
+                                <w:sz w:val="28"/>
+                                <w:szCs w:val="28"/>
+                              </w:rPr>
+                              <w:t xml:space="preserve"> Ventura State University</w:t>
                             </w:r>
                           </w:p>
                           <w:p>
@@ -1026,7 +1096,15 @@
                               <w:jc w:val="center"/>
                             </w:pPr>
                             <w:r>
-                              <w:t>Villa de Bacolor, Pampanga</w:t>
+                              <w:t xml:space="preserve">Villa de </w:t>
+                            </w:r>
+                            <w:proofErr w:type="spellStart"/>
+                            <w:r>
+                              <w:t>Bacolor</w:t>
+                            </w:r>
+                            <w:proofErr w:type="spellEnd"/>
+                            <w:r>
+                              <w:t>, Pampanga</w:t>
                             </w:r>
                           </w:p>
                         </w:txbxContent>
@@ -1067,7 +1145,25 @@
                           <w:sz w:val="28"/>
                           <w:szCs w:val="28"/>
                         </w:rPr>
-                        <w:t>Don Honorio Ventura State University</w:t>
+                        <w:t xml:space="preserve">Don </w:t>
+                      </w:r>
+                      <w:proofErr w:type="spellStart"/>
+                      <w:r>
+                        <w:rPr>
+                          <w:b/>
+                          <w:sz w:val="28"/>
+                          <w:szCs w:val="28"/>
+                        </w:rPr>
+                        <w:t>Honorio</w:t>
+                      </w:r>
+                      <w:proofErr w:type="spellEnd"/>
+                      <w:r>
+                        <w:rPr>
+                          <w:b/>
+                          <w:sz w:val="28"/>
+                          <w:szCs w:val="28"/>
+                        </w:rPr>
+                        <w:t xml:space="preserve"> Ventura State University</w:t>
                       </w:r>
                     </w:p>
                     <w:p>
@@ -1076,7 +1172,15 @@
                         <w:jc w:val="center"/>
                       </w:pPr>
                       <w:r>
-                        <w:t>Villa de Bacolor, Pampanga</w:t>
+                        <w:t xml:space="preserve">Villa de </w:t>
+                      </w:r>
+                      <w:proofErr w:type="spellStart"/>
+                      <w:r>
+                        <w:t>Bacolor</w:t>
+                      </w:r>
+                      <w:proofErr w:type="spellEnd"/>
+                      <w:r>
+                        <w:t>, Pampanga</w:t>
                       </w:r>
                     </w:p>
                   </w:txbxContent>
@@ -1566,6 +1670,131 @@
         <w:t>Statement of the Problem</w:t>
       </w:r>
     </w:p>
+    <w:p/>
+    <w:p>
+      <w:pPr>
+        <w:rPr>
+          <w:b/>
+          <w:bCs/>
+        </w:rPr>
+      </w:pPr>
+      <w:r>
+        <w:rPr>
+          <w:b/>
+          <w:bCs/>
+        </w:rPr>
+        <w:t>General Problem:</w:t>
+      </w:r>
+    </w:p>
+    <w:p>
+      <w:pPr>
+        <w:spacing w:line="480" w:lineRule="auto"/>
+        <w:ind w:firstLine="720"/>
+      </w:pPr>
+      <w:r>
+        <w:t xml:space="preserve">The researcher </w:t>
+      </w:r>
+      <w:r>
+        <w:t>aims</w:t>
+      </w:r>
+      <w:r>
+        <w:t xml:space="preserve"> to</w:t>
+      </w:r>
+      <w:r>
+        <w:t xml:space="preserve"> make</w:t>
+      </w:r>
+      <w:r>
+        <w:t xml:space="preserve"> mythological creatures </w:t>
+      </w:r>
+      <w:r>
+        <w:t>known</w:t>
+      </w:r>
+      <w:r>
+        <w:t xml:space="preserve"> and enjoyable</w:t>
+      </w:r>
+      <w:r>
+        <w:t xml:space="preserve"> to learn</w:t>
+      </w:r>
+      <w:r>
+        <w:t xml:space="preserve">.  </w:t>
+      </w:r>
+    </w:p>
+    <w:p>
+      <w:pPr>
+        <w:rPr>
+          <w:b/>
+          <w:bCs/>
+        </w:rPr>
+      </w:pPr>
+      <w:r>
+        <w:rPr>
+          <w:b/>
+          <w:bCs/>
+        </w:rPr>
+        <w:t>Specific Problem</w:t>
+      </w:r>
+      <w:r>
+        <w:rPr>
+          <w:b/>
+          <w:bCs/>
+        </w:rPr>
+        <w:t>:</w:t>
+      </w:r>
+    </w:p>
+    <w:p>
+      <w:pPr>
+        <w:pStyle w:val="ListParagraph"/>
+        <w:numPr>
+          <w:ilvl w:val="0"/>
+          <w:numId w:val="10"/>
+        </w:numPr>
+      </w:pPr>
+      <w:r>
+        <w:t xml:space="preserve">Are </w:t>
+      </w:r>
+      <w:r>
+        <w:t xml:space="preserve">all </w:t>
+      </w:r>
+      <w:r>
+        <w:t>players into adventure/mystery type of game?</w:t>
+      </w:r>
+    </w:p>
+    <w:p>
+      <w:pPr>
+        <w:pStyle w:val="ListParagraph"/>
+        <w:numPr>
+          <w:ilvl w:val="0"/>
+          <w:numId w:val="10"/>
+        </w:numPr>
+      </w:pPr>
+      <w:r>
+        <w:t>How would the developer handle players feedback like bugs/error?</w:t>
+      </w:r>
+    </w:p>
+    <w:p>
+      <w:pPr>
+        <w:pStyle w:val="ListParagraph"/>
+        <w:numPr>
+          <w:ilvl w:val="0"/>
+          <w:numId w:val="10"/>
+        </w:numPr>
+      </w:pPr>
+      <w:r>
+        <w:t>Do they know the creatures of Filipino mythical creatures?</w:t>
+      </w:r>
+    </w:p>
+    <w:p>
+      <w:pPr>
+        <w:pStyle w:val="ListParagraph"/>
+        <w:numPr>
+          <w:ilvl w:val="0"/>
+          <w:numId w:val="10"/>
+        </w:numPr>
+      </w:pPr>
+      <w:r>
+        <w:t>How they will know the game is worth playing?</w:t>
+      </w:r>
+    </w:p>
     <w:p>
       <w:pPr>
         <w:pStyle w:val="Heading1"/>
@@ -1574,6 +1803,134 @@
         <w:t>Objectives of the Study</w:t>
       </w:r>
     </w:p>
+    <w:p/>
+    <w:p>
+      <w:pPr>
+        <w:rPr>
+          <w:b/>
+          <w:bCs/>
+        </w:rPr>
+      </w:pPr>
+      <w:r>
+        <w:rPr>
+          <w:b/>
+          <w:bCs/>
+        </w:rPr>
+        <w:t>General Objective:</w:t>
+      </w:r>
+    </w:p>
+    <w:p>
+      <w:pPr>
+        <w:ind w:firstLine="720"/>
+      </w:pPr>
+      <w:r>
+        <w:t>This game</w:t>
+      </w:r>
+      <w:r>
+        <w:t xml:space="preserve"> aims people who are interested and wants to know more about mythical creatures in the Philippines.</w:t>
+      </w:r>
+    </w:p>
+    <w:p/>
+    <w:p>
+      <w:pPr>
+        <w:rPr>
+          <w:b/>
+          <w:bCs/>
+        </w:rPr>
+      </w:pPr>
+      <w:r>
+        <w:rPr>
+          <w:b/>
+          <w:bCs/>
+        </w:rPr>
+        <w:t>Specific Objective:</w:t>
+      </w:r>
+    </w:p>
+    <w:p>
+      <w:pPr>
+        <w:pStyle w:val="ListParagraph"/>
+        <w:numPr>
+          <w:ilvl w:val="0"/>
+          <w:numId w:val="11"/>
+        </w:numPr>
+        <w:rPr>
+          <w:bCs/>
+        </w:rPr>
+      </w:pPr>
+      <w:r>
+        <w:rPr>
+          <w:bCs/>
+        </w:rPr>
+        <w:t>To provide information and symbolisms of the mythical creatures</w:t>
+      </w:r>
+    </w:p>
+    <w:p>
+      <w:pPr>
+        <w:pStyle w:val="ListParagraph"/>
+        <w:numPr>
+          <w:ilvl w:val="0"/>
+          <w:numId w:val="11"/>
+        </w:numPr>
+        <w:rPr>
+          <w:bCs/>
+        </w:rPr>
+      </w:pPr>
+      <w:r>
+        <w:rPr>
+          <w:bCs/>
+        </w:rPr>
+        <w:t>To be able t</w:t>
+      </w:r>
+      <w:r>
+        <w:rPr>
+          <w:bCs/>
+        </w:rPr>
+        <w:t>o</w:t>
+      </w:r>
+      <w:r>
+        <w:rPr>
+          <w:bCs/>
+        </w:rPr>
+        <w:t xml:space="preserve"> expand the idea people that it’s not just the idea of scari</w:t>
+      </w:r>
+      <w:r>
+        <w:rPr>
+          <w:bCs/>
+        </w:rPr>
+        <w:t>ng</w:t>
+      </w:r>
+    </w:p>
+    <w:p>
+      <w:pPr>
+        <w:pStyle w:val="ListParagraph"/>
+        <w:numPr>
+          <w:ilvl w:val="0"/>
+          <w:numId w:val="11"/>
+        </w:numPr>
+        <w:rPr>
+          <w:bCs/>
+        </w:rPr>
+      </w:pPr>
+    </w:p>
+    <w:p>
+      <w:pPr>
+        <w:pStyle w:val="ListParagraph"/>
+        <w:numPr>
+          <w:ilvl w:val="0"/>
+          <w:numId w:val="11"/>
+        </w:numPr>
+        <w:rPr>
+          <w:bCs/>
+        </w:rPr>
+      </w:pPr>
+    </w:p>
+    <w:p>
+      <w:pPr>
+        <w:rPr>
+          <w:bCs/>
+        </w:rPr>
+      </w:pPr>
+    </w:p>
     <w:p>
       <w:pPr>
         <w:pStyle w:val="Heading1"/>
@@ -1582,6 +1939,17 @@
         <w:t>Scope and Delimitations</w:t>
       </w:r>
     </w:p>
+    <w:p/>
+    <w:p>
+      <w:pPr>
+        <w:ind w:firstLine="720"/>
+      </w:pPr>
+      <w:r>
+        <w:t>This game may be accessed on mobile and tablet devices with or without internet connectivity to give a real free-to-play experience while still displaying an immersive game style and gameplay.</w:t>
+      </w:r>
+    </w:p>
+    <w:p/>
+    <w:p/>
     <w:p>
       <w:pPr>
         <w:pStyle w:val="Heading1"/>
@@ -1598,7 +1966,15 @@
         <w:jc w:val="both"/>
       </w:pPr>
       <w:r>
-        <w:t>Respondents will initially be chosen from Don Honorio Ventura State University’s 3</w:t>
+        <w:t xml:space="preserve">Respondents will initially be chosen from Don </w:t>
+      </w:r>
+      <w:proofErr w:type="spellStart"/>
+      <w:r>
+        <w:t>Honorio</w:t>
+      </w:r>
+      <w:proofErr w:type="spellEnd"/>
+      <w:r>
+        <w:t xml:space="preserve"> Ventura State University’s 3</w:t>
       </w:r>
       <w:r>
         <w:rPr>
@@ -1616,7 +1992,11 @@
         <w:t xml:space="preserve"> </w:t>
       </w:r>
       <w:r>
-        <w:t>a smartphone/tablet running Android</w:t>
+        <w:t xml:space="preserve">a smartphone/tablet </w:t>
+      </w:r>
+      <w:r>
+        <w:lastRenderedPageBreak/>
+        <w:t>running Android</w:t>
       </w:r>
       <w:r>
         <w:t xml:space="preserve"> </w:t>
@@ -1654,10 +2034,34 @@
         <w:jc w:val="both"/>
       </w:pPr>
       <w:r>
-        <w:t xml:space="preserve">Modern Filipino mythical creatures such as Aswang and Tiktik among others are well known in the Philippines. Some older and less horrifying creatures such as Dumangan </w:t>
-      </w:r>
-      <w:r>
-        <w:t>and Apolaki receive significantly less credit than the horrific creatures melded in modern Filipino culture.</w:t>
+        <w:t xml:space="preserve">Modern Filipino mythical creatures such as Aswang and </w:t>
+      </w:r>
+      <w:proofErr w:type="spellStart"/>
+      <w:r>
+        <w:t>Tiktik</w:t>
+      </w:r>
+      <w:proofErr w:type="spellEnd"/>
+      <w:r>
+        <w:t xml:space="preserve"> among others are well known in the Philippines. Some older and less horrifying creatures such as </w:t>
+      </w:r>
+      <w:proofErr w:type="spellStart"/>
+      <w:r>
+        <w:t>Dumangan</w:t>
+      </w:r>
+      <w:proofErr w:type="spellEnd"/>
+      <w:r>
+        <w:t xml:space="preserve"> </w:t>
+      </w:r>
+      <w:r>
+        <w:t xml:space="preserve">and </w:t>
+      </w:r>
+      <w:proofErr w:type="spellStart"/>
+      <w:r>
+        <w:t>Apolaki</w:t>
+      </w:r>
+      <w:proofErr w:type="spellEnd"/>
+      <w:r>
+        <w:t xml:space="preserve"> receive significantly less credit than the horrific creatures melded in modern Filipino culture.</w:t>
       </w:r>
     </w:p>
     <w:p>
@@ -1688,7 +2092,7 @@
 </file>
 
 <file path=word/endnotes.xml><?xml version="1.0" encoding="utf-8"?>
-<w:endnotes xmlns:wpc="http://schemas.microsoft.com/office/word/2010/wordprocessingCanvas" xmlns:cx="http://schemas.microsoft.com/office/drawing/2014/chartex" xmlns:cx1="http://schemas.microsoft.com/office/drawing/2015/9/8/chartex" xmlns:cx2="http://schemas.microsoft.com/office/drawing/2015/10/21/chartex" xmlns:cx3="http://schemas.microsoft.com/office/drawing/2016/5/9/chartex" xmlns:cx4="http://schemas.microsoft.com/office/drawing/2016/5/10/chartex" xmlns:cx5="http://schemas.microsoft.com/office/drawing/2016/5/11/chartex" xmlns:cx6="http://schemas.microsoft.com/office/drawing/2016/5/12/chartex" xmlns:cx7="http://schemas.microsoft.com/office/drawing/2016/5/13/chartex" xmlns:cx8="http://schemas.microsoft.com/office/drawing/2016/5/14/chartex" xmlns:mc="http://schemas.openxmlformats.org/markup-compatibility/2006" xmlns:aink="http://schemas.microsoft.com/office/drawing/2016/ink" xmlns:am3d="http://schemas.microsoft.com/office/drawing/2017/model3d" xmlns:o="urn:schemas-microsoft-com:office:office" xmlns:r="http://schemas.openxmlformats.org/officeDocument/2006/relationships" xmlns:m="http://schemas.openxmlformats.org/officeDocument/2006/math" xmlns:v="urn:schemas-microsoft-com:vml" xmlns:wp14="http://schemas.microsoft.com/office/word/2010/wordprocessingDrawing" xmlns:wp="http://schemas.openxmlformats.org/drawingml/2006/wordprocessingDrawing" xmlns:w10="urn:schemas-microsoft-com:office:word" xmlns:w="http://schemas.openxmlformats.org/wordprocessingml/2006/main" xmlns:w14="http://schemas.microsoft.com/office/word/2010/wordml" xmlns:w15="http://schemas.microsoft.com/office/word/2012/wordml" xmlns:w16cex="http://schemas.microsoft.com/office/word/2018/wordml/cex" xmlns:w16cid="http://schemas.microsoft.com/office/word/2016/wordml/cid" xmlns:w16="http://schemas.microsoft.com/office/word/2018/wordml" xmlns:w16sdtdh="http://schemas.microsoft.com/office/word/2020/wordml/sdtdatahash" xmlns:w16se="http://schemas.microsoft.com/office/word/2015/wordml/symex" xmlns:wpg="http://schemas.microsoft.com/office/word/2010/wordprocessingGroup" xmlns:wpi="http://schemas.microsoft.com/office/word/2010/wordprocessingInk" xmlns:wne="http://schemas.microsoft.com/office/word/2006/wordml" xmlns:wps="http://schemas.microsoft.com/office/word/2010/wordprocessingShape" mc:Ignorable="w14 w15 w16se w16cid w16 w16cex w16sdtdh wp14">
+<w:endnotes xmlns:wpc="http://schemas.microsoft.com/office/word/2010/wordprocessingCanvas" xmlns:cx="http://schemas.microsoft.com/office/drawing/2014/chartex" xmlns:cx1="http://schemas.microsoft.com/office/drawing/2015/9/8/chartex" xmlns:cx2="http://schemas.microsoft.com/office/drawing/2015/10/21/chartex" xmlns:cx3="http://schemas.microsoft.com/office/drawing/2016/5/9/chartex" xmlns:cx4="http://schemas.microsoft.com/office/drawing/2016/5/10/chartex" xmlns:cx5="http://schemas.microsoft.com/office/drawing/2016/5/11/chartex" xmlns:cx6="http://schemas.microsoft.com/office/drawing/2016/5/12/chartex" xmlns:cx7="http://schemas.microsoft.com/office/drawing/2016/5/13/chartex" xmlns:cx8="http://schemas.microsoft.com/office/drawing/2016/5/14/chartex" xmlns:mc="http://schemas.openxmlformats.org/markup-compatibility/2006" xmlns:aink="http://schemas.microsoft.com/office/drawing/2016/ink" xmlns:am3d="http://schemas.microsoft.com/office/drawing/2017/model3d" xmlns:o="urn:schemas-microsoft-com:office:office" xmlns:r="http://schemas.openxmlformats.org/officeDocument/2006/relationships" xmlns:m="http://schemas.openxmlformats.org/officeDocument/2006/math" xmlns:v="urn:schemas-microsoft-com:vml" xmlns:wp14="http://schemas.microsoft.com/office/word/2010/wordprocessingDrawing" xmlns:wp="http://schemas.openxmlformats.org/drawingml/2006/wordprocessingDrawing" xmlns:w10="urn:schemas-microsoft-com:office:word" xmlns:w="http://schemas.openxmlformats.org/wordprocessingml/2006/main" xmlns:w14="http://schemas.microsoft.com/office/word/2010/wordml" xmlns:w15="http://schemas.microsoft.com/office/word/2012/wordml" xmlns:w16cex="http://schemas.microsoft.com/office/word/2018/wordml/cex" xmlns:w16cid="http://schemas.microsoft.com/office/word/2016/wordml/cid" xmlns:w16="http://schemas.microsoft.com/office/word/2018/wordml" xmlns:w16se="http://schemas.microsoft.com/office/word/2015/wordml/symex" xmlns:wpg="http://schemas.microsoft.com/office/word/2010/wordprocessingGroup" xmlns:wpi="http://schemas.microsoft.com/office/word/2010/wordprocessingInk" xmlns:wne="http://schemas.microsoft.com/office/word/2006/wordml" xmlns:wps="http://schemas.microsoft.com/office/word/2010/wordprocessingShape" mc:Ignorable="w14 w15 w16se w16cid w16 w16cex wp14">
   <w:endnote w:type="separator" w:id="-1">
     <w:p>
       <w:pPr>
@@ -1713,7 +2117,7 @@
 </file>
 
 <file path=word/footer1.xml><?xml version="1.0" encoding="utf-8"?>
-<w:ftr xmlns:wpc="http://schemas.microsoft.com/office/word/2010/wordprocessingCanvas" xmlns:cx="http://schemas.microsoft.com/office/drawing/2014/chartex" xmlns:cx1="http://schemas.microsoft.com/office/drawing/2015/9/8/chartex" xmlns:cx2="http://schemas.microsoft.com/office/drawing/2015/10/21/chartex" xmlns:cx3="http://schemas.microsoft.com/office/drawing/2016/5/9/chartex" xmlns:cx4="http://schemas.microsoft.com/office/drawing/2016/5/10/chartex" xmlns:cx5="http://schemas.microsoft.com/office/drawing/2016/5/11/chartex" xmlns:cx6="http://schemas.microsoft.com/office/drawing/2016/5/12/chartex" xmlns:cx7="http://schemas.microsoft.com/office/drawing/2016/5/13/chartex" xmlns:cx8="http://schemas.microsoft.com/office/drawing/2016/5/14/chartex" xmlns:mc="http://schemas.openxmlformats.org/markup-compatibility/2006" xmlns:aink="http://schemas.microsoft.com/office/drawing/2016/ink" xmlns:am3d="http://schemas.microsoft.com/office/drawing/2017/model3d" xmlns:o="urn:schemas-microsoft-com:office:office" xmlns:r="http://schemas.openxmlformats.org/officeDocument/2006/relationships" xmlns:m="http://schemas.openxmlformats.org/officeDocument/2006/math" xmlns:v="urn:schemas-microsoft-com:vml" xmlns:wp14="http://schemas.microsoft.com/office/word/2010/wordprocessingDrawing" xmlns:wp="http://schemas.openxmlformats.org/drawingml/2006/wordprocessingDrawing" xmlns:w10="urn:schemas-microsoft-com:office:word" xmlns:w="http://schemas.openxmlformats.org/wordprocessingml/2006/main" xmlns:w14="http://schemas.microsoft.com/office/word/2010/wordml" xmlns:w15="http://schemas.microsoft.com/office/word/2012/wordml" xmlns:w16cex="http://schemas.microsoft.com/office/word/2018/wordml/cex" xmlns:w16cid="http://schemas.microsoft.com/office/word/2016/wordml/cid" xmlns:w16="http://schemas.microsoft.com/office/word/2018/wordml" xmlns:w16sdtdh="http://schemas.microsoft.com/office/word/2020/wordml/sdtdatahash" xmlns:w16se="http://schemas.microsoft.com/office/word/2015/wordml/symex" xmlns:wpg="http://schemas.microsoft.com/office/word/2010/wordprocessingGroup" xmlns:wpi="http://schemas.microsoft.com/office/word/2010/wordprocessingInk" xmlns:wne="http://schemas.microsoft.com/office/word/2006/wordml" xmlns:wps="http://schemas.microsoft.com/office/word/2010/wordprocessingShape" mc:Ignorable="w14 w15 w16se w16cid w16 w16cex w16sdtdh wp14">
+<w:ftr xmlns:wpc="http://schemas.microsoft.com/office/word/2010/wordprocessingCanvas" xmlns:cx="http://schemas.microsoft.com/office/drawing/2014/chartex" xmlns:cx1="http://schemas.microsoft.com/office/drawing/2015/9/8/chartex" xmlns:cx2="http://schemas.microsoft.com/office/drawing/2015/10/21/chartex" xmlns:cx3="http://schemas.microsoft.com/office/drawing/2016/5/9/chartex" xmlns:cx4="http://schemas.microsoft.com/office/drawing/2016/5/10/chartex" xmlns:cx5="http://schemas.microsoft.com/office/drawing/2016/5/11/chartex" xmlns:cx6="http://schemas.microsoft.com/office/drawing/2016/5/12/chartex" xmlns:cx7="http://schemas.microsoft.com/office/drawing/2016/5/13/chartex" xmlns:cx8="http://schemas.microsoft.com/office/drawing/2016/5/14/chartex" xmlns:mc="http://schemas.openxmlformats.org/markup-compatibility/2006" xmlns:aink="http://schemas.microsoft.com/office/drawing/2016/ink" xmlns:am3d="http://schemas.microsoft.com/office/drawing/2017/model3d" xmlns:o="urn:schemas-microsoft-com:office:office" xmlns:r="http://schemas.openxmlformats.org/officeDocument/2006/relationships" xmlns:m="http://schemas.openxmlformats.org/officeDocument/2006/math" xmlns:v="urn:schemas-microsoft-com:vml" xmlns:wp14="http://schemas.microsoft.com/office/word/2010/wordprocessingDrawing" xmlns:wp="http://schemas.openxmlformats.org/drawingml/2006/wordprocessingDrawing" xmlns:w10="urn:schemas-microsoft-com:office:word" xmlns:w="http://schemas.openxmlformats.org/wordprocessingml/2006/main" xmlns:w14="http://schemas.microsoft.com/office/word/2010/wordml" xmlns:w15="http://schemas.microsoft.com/office/word/2012/wordml" xmlns:w16cex="http://schemas.microsoft.com/office/word/2018/wordml/cex" xmlns:w16cid="http://schemas.microsoft.com/office/word/2016/wordml/cid" xmlns:w16="http://schemas.microsoft.com/office/word/2018/wordml" xmlns:w16se="http://schemas.microsoft.com/office/word/2015/wordml/symex" xmlns:wpg="http://schemas.microsoft.com/office/word/2010/wordprocessingGroup" xmlns:wpi="http://schemas.microsoft.com/office/word/2010/wordprocessingInk" xmlns:wne="http://schemas.microsoft.com/office/word/2006/wordml" xmlns:wps="http://schemas.microsoft.com/office/word/2010/wordprocessingShape" mc:Ignorable="w14 w15 w16se w16cid w16 w16cex wp14">
   <w:sdt>
     <w:sdtPr>
       <w:id w:val="898789988"/>
@@ -1780,7 +2184,7 @@
 </file>
 
 <file path=word/footnotes.xml><?xml version="1.0" encoding="utf-8"?>
-<w:footnotes xmlns:wpc="http://schemas.microsoft.com/office/word/2010/wordprocessingCanvas" xmlns:cx="http://schemas.microsoft.com/office/drawing/2014/chartex" xmlns:cx1="http://schemas.microsoft.com/office/drawing/2015/9/8/chartex" xmlns:cx2="http://schemas.microsoft.com/office/drawing/2015/10/21/chartex" xmlns:cx3="http://schemas.microsoft.com/office/drawing/2016/5/9/chartex" xmlns:cx4="http://schemas.microsoft.com/office/drawing/2016/5/10/chartex" xmlns:cx5="http://schemas.microsoft.com/office/drawing/2016/5/11/chartex" xmlns:cx6="http://schemas.microsoft.com/office/drawing/2016/5/12/chartex" xmlns:cx7="http://schemas.microsoft.com/office/drawing/2016/5/13/chartex" xmlns:cx8="http://schemas.microsoft.com/office/drawing/2016/5/14/chartex" xmlns:mc="http://schemas.openxmlformats.org/markup-compatibility/2006" xmlns:aink="http://schemas.microsoft.com/office/drawing/2016/ink" xmlns:am3d="http://schemas.microsoft.com/office/drawing/2017/model3d" xmlns:o="urn:schemas-microsoft-com:office:office" xmlns:r="http://schemas.openxmlformats.org/officeDocument/2006/relationships" xmlns:m="http://schemas.openxmlformats.org/officeDocument/2006/math" xmlns:v="urn:schemas-microsoft-com:vml" xmlns:wp14="http://schemas.microsoft.com/office/word/2010/wordprocessingDrawing" xmlns:wp="http://schemas.openxmlformats.org/drawingml/2006/wordprocessingDrawing" xmlns:w10="urn:schemas-microsoft-com:office:word" xmlns:w="http://schemas.openxmlformats.org/wordprocessingml/2006/main" xmlns:w14="http://schemas.microsoft.com/office/word/2010/wordml" xmlns:w15="http://schemas.microsoft.com/office/word/2012/wordml" xmlns:w16cex="http://schemas.microsoft.com/office/word/2018/wordml/cex" xmlns:w16cid="http://schemas.microsoft.com/office/word/2016/wordml/cid" xmlns:w16="http://schemas.microsoft.com/office/word/2018/wordml" xmlns:w16sdtdh="http://schemas.microsoft.com/office/word/2020/wordml/sdtdatahash" xmlns:w16se="http://schemas.microsoft.com/office/word/2015/wordml/symex" xmlns:wpg="http://schemas.microsoft.com/office/word/2010/wordprocessingGroup" xmlns:wpi="http://schemas.microsoft.com/office/word/2010/wordprocessingInk" xmlns:wne="http://schemas.microsoft.com/office/word/2006/wordml" xmlns:wps="http://schemas.microsoft.com/office/word/2010/wordprocessingShape" mc:Ignorable="w14 w15 w16se w16cid w16 w16cex w16sdtdh wp14">
+<w:footnotes xmlns:wpc="http://schemas.microsoft.com/office/word/2010/wordprocessingCanvas" xmlns:cx="http://schemas.microsoft.com/office/drawing/2014/chartex" xmlns:cx1="http://schemas.microsoft.com/office/drawing/2015/9/8/chartex" xmlns:cx2="http://schemas.microsoft.com/office/drawing/2015/10/21/chartex" xmlns:cx3="http://schemas.microsoft.com/office/drawing/2016/5/9/chartex" xmlns:cx4="http://schemas.microsoft.com/office/drawing/2016/5/10/chartex" xmlns:cx5="http://schemas.microsoft.com/office/drawing/2016/5/11/chartex" xmlns:cx6="http://schemas.microsoft.com/office/drawing/2016/5/12/chartex" xmlns:cx7="http://schemas.microsoft.com/office/drawing/2016/5/13/chartex" xmlns:cx8="http://schemas.microsoft.com/office/drawing/2016/5/14/chartex" xmlns:mc="http://schemas.openxmlformats.org/markup-compatibility/2006" xmlns:aink="http://schemas.microsoft.com/office/drawing/2016/ink" xmlns:am3d="http://schemas.microsoft.com/office/drawing/2017/model3d" xmlns:o="urn:schemas-microsoft-com:office:office" xmlns:r="http://schemas.openxmlformats.org/officeDocument/2006/relationships" xmlns:m="http://schemas.openxmlformats.org/officeDocument/2006/math" xmlns:v="urn:schemas-microsoft-com:vml" xmlns:wp14="http://schemas.microsoft.com/office/word/2010/wordprocessingDrawing" xmlns:wp="http://schemas.openxmlformats.org/drawingml/2006/wordprocessingDrawing" xmlns:w10="urn:schemas-microsoft-com:office:word" xmlns:w="http://schemas.openxmlformats.org/wordprocessingml/2006/main" xmlns:w14="http://schemas.microsoft.com/office/word/2010/wordml" xmlns:w15="http://schemas.microsoft.com/office/word/2012/wordml" xmlns:w16cex="http://schemas.microsoft.com/office/word/2018/wordml/cex" xmlns:w16cid="http://schemas.microsoft.com/office/word/2016/wordml/cid" xmlns:w16="http://schemas.microsoft.com/office/word/2018/wordml" xmlns:w16se="http://schemas.microsoft.com/office/word/2015/wordml/symex" xmlns:wpg="http://schemas.microsoft.com/office/word/2010/wordprocessingGroup" xmlns:wpi="http://schemas.microsoft.com/office/word/2010/wordprocessingInk" xmlns:wne="http://schemas.microsoft.com/office/word/2006/wordml" xmlns:wps="http://schemas.microsoft.com/office/word/2010/wordprocessingShape" mc:Ignorable="w14 w15 w16se w16cid w16 w16cex wp14">
   <w:footnote w:type="separator" w:id="-1">
     <w:p>
       <w:pPr>
@@ -1805,10 +2209,10 @@
 </file>
 
 <file path=word/numbering.xml><?xml version="1.0" encoding="utf-8"?>
-<w:numbering xmlns:wpc="http://schemas.microsoft.com/office/word/2010/wordprocessingCanvas" xmlns:cx="http://schemas.microsoft.com/office/drawing/2014/chartex" xmlns:cx1="http://schemas.microsoft.com/office/drawing/2015/9/8/chartex" xmlns:cx2="http://schemas.microsoft.com/office/drawing/2015/10/21/chartex" xmlns:cx3="http://schemas.microsoft.com/office/drawing/2016/5/9/chartex" xmlns:cx4="http://schemas.microsoft.com/office/drawing/2016/5/10/chartex" xmlns:cx5="http://schemas.microsoft.com/office/drawing/2016/5/11/chartex" xmlns:cx6="http://schemas.microsoft.com/office/drawing/2016/5/12/chartex" xmlns:cx7="http://schemas.microsoft.com/office/drawing/2016/5/13/chartex" xmlns:cx8="http://schemas.microsoft.com/office/drawing/2016/5/14/chartex" xmlns:mc="http://schemas.openxmlformats.org/markup-compatibility/2006" xmlns:aink="http://schemas.microsoft.com/office/drawing/2016/ink" xmlns:am3d="http://schemas.microsoft.com/office/drawing/2017/model3d" xmlns:o="urn:schemas-microsoft-com:office:office" xmlns:r="http://schemas.openxmlformats.org/officeDocument/2006/relationships" xmlns:m="http://schemas.openxmlformats.org/officeDocument/2006/math" xmlns:v="urn:schemas-microsoft-com:vml" xmlns:wp14="http://schemas.microsoft.com/office/word/2010/wordprocessingDrawing" xmlns:wp="http://schemas.openxmlformats.org/drawingml/2006/wordprocessingDrawing" xmlns:w10="urn:schemas-microsoft-com:office:word" xmlns:w="http://schemas.openxmlformats.org/wordprocessingml/2006/main" xmlns:w14="http://schemas.microsoft.com/office/word/2010/wordml" xmlns:w15="http://schemas.microsoft.com/office/word/2012/wordml" xmlns:w16cex="http://schemas.microsoft.com/office/word/2018/wordml/cex" xmlns:w16cid="http://schemas.microsoft.com/office/word/2016/wordml/cid" xmlns:w16="http://schemas.microsoft.com/office/word/2018/wordml" xmlns:w16sdtdh="http://schemas.microsoft.com/office/word/2020/wordml/sdtdatahash" xmlns:w16se="http://schemas.microsoft.com/office/word/2015/wordml/symex" xmlns:wpg="http://schemas.microsoft.com/office/word/2010/wordprocessingGroup" xmlns:wpi="http://schemas.microsoft.com/office/word/2010/wordprocessingInk" xmlns:wne="http://schemas.microsoft.com/office/word/2006/wordml" xmlns:wps="http://schemas.microsoft.com/office/word/2010/wordprocessingShape" mc:Ignorable="w14 w15 w16se w16cid w16 w16cex w16sdtdh wp14">
+<w:numbering xmlns:wpc="http://schemas.microsoft.com/office/word/2010/wordprocessingCanvas" xmlns:cx="http://schemas.microsoft.com/office/drawing/2014/chartex" xmlns:cx1="http://schemas.microsoft.com/office/drawing/2015/9/8/chartex" xmlns:cx2="http://schemas.microsoft.com/office/drawing/2015/10/21/chartex" xmlns:cx3="http://schemas.microsoft.com/office/drawing/2016/5/9/chartex" xmlns:cx4="http://schemas.microsoft.com/office/drawing/2016/5/10/chartex" xmlns:cx5="http://schemas.microsoft.com/office/drawing/2016/5/11/chartex" xmlns:cx6="http://schemas.microsoft.com/office/drawing/2016/5/12/chartex" xmlns:cx7="http://schemas.microsoft.com/office/drawing/2016/5/13/chartex" xmlns:cx8="http://schemas.microsoft.com/office/drawing/2016/5/14/chartex" xmlns:mc="http://schemas.openxmlformats.org/markup-compatibility/2006" xmlns:aink="http://schemas.microsoft.com/office/drawing/2016/ink" xmlns:am3d="http://schemas.microsoft.com/office/drawing/2017/model3d" xmlns:o="urn:schemas-microsoft-com:office:office" xmlns:r="http://schemas.openxmlformats.org/officeDocument/2006/relationships" xmlns:m="http://schemas.openxmlformats.org/officeDocument/2006/math" xmlns:v="urn:schemas-microsoft-com:vml" xmlns:wp14="http://schemas.microsoft.com/office/word/2010/wordprocessingDrawing" xmlns:wp="http://schemas.openxmlformats.org/drawingml/2006/wordprocessingDrawing" xmlns:w10="urn:schemas-microsoft-com:office:word" xmlns:w="http://schemas.openxmlformats.org/wordprocessingml/2006/main" xmlns:w14="http://schemas.microsoft.com/office/word/2010/wordml" xmlns:w15="http://schemas.microsoft.com/office/word/2012/wordml" xmlns:w16cex="http://schemas.microsoft.com/office/word/2018/wordml/cex" xmlns:w16cid="http://schemas.microsoft.com/office/word/2016/wordml/cid" xmlns:w16="http://schemas.microsoft.com/office/word/2018/wordml" xmlns:w16se="http://schemas.microsoft.com/office/word/2015/wordml/symex" xmlns:wpg="http://schemas.microsoft.com/office/word/2010/wordprocessingGroup" xmlns:wpi="http://schemas.microsoft.com/office/word/2010/wordprocessingInk" xmlns:wne="http://schemas.microsoft.com/office/word/2006/wordml" xmlns:wps="http://schemas.microsoft.com/office/word/2010/wordprocessingShape" mc:Ignorable="w14 w15 w16se w16cid w16 w16cex wp14">
   <w:numPicBullet w:numPicBulletId="0">
     <w:pict>
-      <v:shapetype w14:anchorId="08696983" id="_x0000_t75" coordsize="21600,21600" o:spt="75" o:preferrelative="t" path="m@4@5l@4@11@9@11@9@5xe" filled="f" stroked="f">
+      <v:shapetype id="_x0000_t75" coordsize="21600,21600" o:spt="75" o:preferrelative="t" path="m@4@5l@4@11@9@11@9@5xe" filled="f" stroked="f">
         <v:stroke joinstyle="miter"/>
         <v:formulas>
           <v:f eqn="if lineDrawn pixelLineWidth 0"/>
@@ -1827,7 +2231,7 @@
         <v:path o:extrusionok="f" gradientshapeok="t" o:connecttype="rect"/>
         <o:lock v:ext="edit" aspectratio="t"/>
       </v:shapetype>
-      <v:shape id="_x0000_i1144" type="#_x0000_t75" style="width:11.25pt;height:11.25pt" o:bullet="t">
+      <v:shape id="_x0000_i1095" type="#_x0000_t75" style="width:11.25pt;height:11.25pt" o:bullet="t">
         <v:imagedata r:id="rId1" o:title="msoB775"/>
       </v:shape>
     </w:pict>
@@ -1947,6 +2351,95 @@
     </w:lvl>
   </w:abstractNum>
   <w:abstractNum w:abstractNumId="1" w15:restartNumberingAfterBreak="0">
+    <w:nsid w:val="22C523A5"/>
+    <w:multiLevelType w:val="hybridMultilevel"/>
+    <w:tmpl w:val="0C3234C0"/>
+    <w:lvl w:ilvl="0" w:tplc="0409000F">
+      <w:start w:val="1"/>
+      <w:numFmt w:val="decimal"/>
+      <w:lvlText w:val="%1."/>
+      <w:lvlJc w:val="left"/>
+      <w:pPr>
+        <w:ind w:left="720" w:hanging="360"/>
+      </w:pPr>
+      <w:rPr>
+        <w:rFonts w:hint="default"/>
+      </w:rPr>
+    </w:lvl>
+    <w:lvl w:ilvl="1" w:tplc="04090019" w:tentative="1">
+      <w:start w:val="1"/>
+      <w:numFmt w:val="lowerLetter"/>
+      <w:lvlText w:val="%2."/>
+      <w:lvlJc w:val="left"/>
+      <w:pPr>
+        <w:ind w:left="1440" w:hanging="360"/>
+      </w:pPr>
+    </w:lvl>
+    <w:lvl w:ilvl="2" w:tplc="0409001B" w:tentative="1">
+      <w:start w:val="1"/>
+      <w:numFmt w:val="lowerRoman"/>
+      <w:lvlText w:val="%3."/>
+      <w:lvlJc w:val="right"/>
+      <w:pPr>
+        <w:ind w:left="2160" w:hanging="180"/>
+      </w:pPr>
+    </w:lvl>
+    <w:lvl w:ilvl="3" w:tplc="0409000F" w:tentative="1">
+      <w:start w:val="1"/>
+      <w:numFmt w:val="decimal"/>
+      <w:lvlText w:val="%4."/>
+      <w:lvlJc w:val="left"/>
+      <w:pPr>
+        <w:ind w:left="2880" w:hanging="360"/>
+      </w:pPr>
+    </w:lvl>
+    <w:lvl w:ilvl="4" w:tplc="04090019" w:tentative="1">
+      <w:start w:val="1"/>
+      <w:numFmt w:val="lowerLetter"/>
+      <w:lvlText w:val="%5."/>
+      <w:lvlJc w:val="left"/>
+      <w:pPr>
+        <w:ind w:left="3600" w:hanging="360"/>
+      </w:pPr>
+    </w:lvl>
+    <w:lvl w:ilvl="5" w:tplc="0409001B" w:tentative="1">
+      <w:start w:val="1"/>
+      <w:numFmt w:val="lowerRoman"/>
+      <w:lvlText w:val="%6."/>
+      <w:lvlJc w:val="right"/>
+      <w:pPr>
+        <w:ind w:left="4320" w:hanging="180"/>
+      </w:pPr>
+    </w:lvl>
+    <w:lvl w:ilvl="6" w:tplc="0409000F" w:tentative="1">
+      <w:start w:val="1"/>
+      <w:numFmt w:val="decimal"/>
+      <w:lvlText w:val="%7."/>
+      <w:lvlJc w:val="left"/>
+      <w:pPr>
+        <w:ind w:left="5040" w:hanging="360"/>
+      </w:pPr>
+    </w:lvl>
+    <w:lvl w:ilvl="7" w:tplc="04090019" w:tentative="1">
+      <w:start w:val="1"/>
+      <w:numFmt w:val="lowerLetter"/>
+      <w:lvlText w:val="%8."/>
+      <w:lvlJc w:val="left"/>
+      <w:pPr>
+        <w:ind w:left="5760" w:hanging="360"/>
+      </w:pPr>
+    </w:lvl>
+    <w:lvl w:ilvl="8" w:tplc="0409001B" w:tentative="1">
+      <w:start w:val="1"/>
+      <w:numFmt w:val="lowerRoman"/>
+      <w:lvlText w:val="%9."/>
+      <w:lvlJc w:val="right"/>
+      <w:pPr>
+        <w:ind w:left="6480" w:hanging="180"/>
+      </w:pPr>
+    </w:lvl>
+  </w:abstractNum>
+  <w:abstractNum w:abstractNumId="2" w15:restartNumberingAfterBreak="0">
     <w:nsid w:val="23037427"/>
     <w:multiLevelType w:val="hybridMultilevel"/>
     <w:tmpl w:val="AA840A50"/>
@@ -2035,7 +2528,7 @@
       </w:pPr>
     </w:lvl>
   </w:abstractNum>
-  <w:abstractNum w:abstractNumId="2" w15:restartNumberingAfterBreak="0">
+  <w:abstractNum w:abstractNumId="3" w15:restartNumberingAfterBreak="0">
     <w:nsid w:val="277C0529"/>
     <w:multiLevelType w:val="hybridMultilevel"/>
     <w:tmpl w:val="7094660C"/>
@@ -2124,7 +2617,7 @@
       </w:pPr>
     </w:lvl>
   </w:abstractNum>
-  <w:abstractNum w:abstractNumId="3" w15:restartNumberingAfterBreak="0">
+  <w:abstractNum w:abstractNumId="4" w15:restartNumberingAfterBreak="0">
     <w:nsid w:val="2E000368"/>
     <w:multiLevelType w:val="hybridMultilevel"/>
     <w:tmpl w:val="6F50E302"/>
@@ -2213,7 +2706,7 @@
       </w:pPr>
     </w:lvl>
   </w:abstractNum>
-  <w:abstractNum w:abstractNumId="4" w15:restartNumberingAfterBreak="0">
+  <w:abstractNum w:abstractNumId="5" w15:restartNumberingAfterBreak="0">
     <w:nsid w:val="3FEF6A68"/>
     <w:multiLevelType w:val="hybridMultilevel"/>
     <w:tmpl w:val="BE8EF794"/>
@@ -2325,7 +2818,96 @@
       </w:rPr>
     </w:lvl>
   </w:abstractNum>
-  <w:abstractNum w:abstractNumId="5" w15:restartNumberingAfterBreak="0">
+  <w:abstractNum w:abstractNumId="6" w15:restartNumberingAfterBreak="0">
+    <w:nsid w:val="4993579D"/>
+    <w:multiLevelType w:val="hybridMultilevel"/>
+    <w:tmpl w:val="6CB0352E"/>
+    <w:lvl w:ilvl="0" w:tplc="0409000F">
+      <w:start w:val="1"/>
+      <w:numFmt w:val="decimal"/>
+      <w:lvlText w:val="%1."/>
+      <w:lvlJc w:val="left"/>
+      <w:pPr>
+        <w:ind w:left="720" w:hanging="360"/>
+      </w:pPr>
+      <w:rPr>
+        <w:rFonts w:hint="default"/>
+      </w:rPr>
+    </w:lvl>
+    <w:lvl w:ilvl="1" w:tplc="04090019" w:tentative="1">
+      <w:start w:val="1"/>
+      <w:numFmt w:val="lowerLetter"/>
+      <w:lvlText w:val="%2."/>
+      <w:lvlJc w:val="left"/>
+      <w:pPr>
+        <w:ind w:left="1440" w:hanging="360"/>
+      </w:pPr>
+    </w:lvl>
+    <w:lvl w:ilvl="2" w:tplc="0409001B" w:tentative="1">
+      <w:start w:val="1"/>
+      <w:numFmt w:val="lowerRoman"/>
+      <w:lvlText w:val="%3."/>
+      <w:lvlJc w:val="right"/>
+      <w:pPr>
+        <w:ind w:left="2160" w:hanging="180"/>
+      </w:pPr>
+    </w:lvl>
+    <w:lvl w:ilvl="3" w:tplc="0409000F" w:tentative="1">
+      <w:start w:val="1"/>
+      <w:numFmt w:val="decimal"/>
+      <w:lvlText w:val="%4."/>
+      <w:lvlJc w:val="left"/>
+      <w:pPr>
+        <w:ind w:left="2880" w:hanging="360"/>
+      </w:pPr>
+    </w:lvl>
+    <w:lvl w:ilvl="4" w:tplc="04090019" w:tentative="1">
+      <w:start w:val="1"/>
+      <w:numFmt w:val="lowerLetter"/>
+      <w:lvlText w:val="%5."/>
+      <w:lvlJc w:val="left"/>
+      <w:pPr>
+        <w:ind w:left="3600" w:hanging="360"/>
+      </w:pPr>
+    </w:lvl>
+    <w:lvl w:ilvl="5" w:tplc="0409001B" w:tentative="1">
+      <w:start w:val="1"/>
+      <w:numFmt w:val="lowerRoman"/>
+      <w:lvlText w:val="%6."/>
+      <w:lvlJc w:val="right"/>
+      <w:pPr>
+        <w:ind w:left="4320" w:hanging="180"/>
+      </w:pPr>
+    </w:lvl>
+    <w:lvl w:ilvl="6" w:tplc="0409000F" w:tentative="1">
+      <w:start w:val="1"/>
+      <w:numFmt w:val="decimal"/>
+      <w:lvlText w:val="%7."/>
+      <w:lvlJc w:val="left"/>
+      <w:pPr>
+        <w:ind w:left="5040" w:hanging="360"/>
+      </w:pPr>
+    </w:lvl>
+    <w:lvl w:ilvl="7" w:tplc="04090019" w:tentative="1">
+      <w:start w:val="1"/>
+      <w:numFmt w:val="lowerLetter"/>
+      <w:lvlText w:val="%8."/>
+      <w:lvlJc w:val="left"/>
+      <w:pPr>
+        <w:ind w:left="5760" w:hanging="360"/>
+      </w:pPr>
+    </w:lvl>
+    <w:lvl w:ilvl="8" w:tplc="0409001B" w:tentative="1">
+      <w:start w:val="1"/>
+      <w:numFmt w:val="lowerRoman"/>
+      <w:lvlText w:val="%9."/>
+      <w:lvlJc w:val="right"/>
+      <w:pPr>
+        <w:ind w:left="6480" w:hanging="180"/>
+      </w:pPr>
+    </w:lvl>
+  </w:abstractNum>
+  <w:abstractNum w:abstractNumId="7" w15:restartNumberingAfterBreak="0">
     <w:nsid w:val="4BE13462"/>
     <w:multiLevelType w:val="hybridMultilevel"/>
     <w:tmpl w:val="B8286534"/>
@@ -2439,7 +3021,7 @@
       </w:rPr>
     </w:lvl>
   </w:abstractNum>
-  <w:abstractNum w:abstractNumId="6" w15:restartNumberingAfterBreak="0">
+  <w:abstractNum w:abstractNumId="8" w15:restartNumberingAfterBreak="0">
     <w:nsid w:val="535246EF"/>
     <w:multiLevelType w:val="hybridMultilevel"/>
     <w:tmpl w:val="F7702B8E"/>
@@ -2553,7 +3135,7 @@
       </w:rPr>
     </w:lvl>
   </w:abstractNum>
-  <w:abstractNum w:abstractNumId="7" w15:restartNumberingAfterBreak="0">
+  <w:abstractNum w:abstractNumId="9" w15:restartNumberingAfterBreak="0">
     <w:nsid w:val="73FF4092"/>
     <w:multiLevelType w:val="hybridMultilevel"/>
     <w:tmpl w:val="347A7D98"/>
@@ -2643,7 +3225,7 @@
       </w:pPr>
     </w:lvl>
   </w:abstractNum>
-  <w:abstractNum w:abstractNumId="8" w15:restartNumberingAfterBreak="0">
+  <w:abstractNum w:abstractNumId="10" w15:restartNumberingAfterBreak="0">
     <w:nsid w:val="7D0B59AD"/>
     <w:multiLevelType w:val="hybridMultilevel"/>
     <w:tmpl w:val="E424FA84"/>
@@ -2733,37 +3315,43 @@
     </w:lvl>
   </w:abstractNum>
   <w:num w:numId="1">
-    <w:abstractNumId w:val="4"/>
+    <w:abstractNumId w:val="5"/>
   </w:num>
   <w:num w:numId="2">
-    <w:abstractNumId w:val="3"/>
+    <w:abstractNumId w:val="4"/>
   </w:num>
   <w:num w:numId="3">
     <w:abstractNumId w:val="0"/>
   </w:num>
   <w:num w:numId="4">
-    <w:abstractNumId w:val="5"/>
+    <w:abstractNumId w:val="7"/>
   </w:num>
   <w:num w:numId="5">
-    <w:abstractNumId w:val="6"/>
+    <w:abstractNumId w:val="8"/>
   </w:num>
   <w:num w:numId="6">
-    <w:abstractNumId w:val="8"/>
+    <w:abstractNumId w:val="10"/>
   </w:num>
   <w:num w:numId="7">
+    <w:abstractNumId w:val="3"/>
+  </w:num>
+  <w:num w:numId="8">
     <w:abstractNumId w:val="2"/>
   </w:num>
-  <w:num w:numId="8">
+  <w:num w:numId="9">
+    <w:abstractNumId w:val="9"/>
+  </w:num>
+  <w:num w:numId="10">
     <w:abstractNumId w:val="1"/>
   </w:num>
-  <w:num w:numId="9">
-    <w:abstractNumId w:val="7"/>
+  <w:num w:numId="11">
+    <w:abstractNumId w:val="6"/>
   </w:num>
 </w:numbering>
 </file>
 
 <file path=word/styles.xml><?xml version="1.0" encoding="utf-8"?>
-<w:styles xmlns:mc="http://schemas.openxmlformats.org/markup-compatibility/2006" xmlns:r="http://schemas.openxmlformats.org/officeDocument/2006/relationships" xmlns:w="http://schemas.openxmlformats.org/wordprocessingml/2006/main" xmlns:w14="http://schemas.microsoft.com/office/word/2010/wordml" xmlns:w15="http://schemas.microsoft.com/office/word/2012/wordml" xmlns:w16cex="http://schemas.microsoft.com/office/word/2018/wordml/cex" xmlns:w16cid="http://schemas.microsoft.com/office/word/2016/wordml/cid" xmlns:w16="http://schemas.microsoft.com/office/word/2018/wordml" xmlns:w16sdtdh="http://schemas.microsoft.com/office/word/2020/wordml/sdtdatahash" xmlns:w16se="http://schemas.microsoft.com/office/word/2015/wordml/symex" mc:Ignorable="w14 w15 w16se w16cid w16 w16cex w16sdtdh">
+<w:styles xmlns:mc="http://schemas.openxmlformats.org/markup-compatibility/2006" xmlns:r="http://schemas.openxmlformats.org/officeDocument/2006/relationships" xmlns:w="http://schemas.openxmlformats.org/wordprocessingml/2006/main" xmlns:w14="http://schemas.microsoft.com/office/word/2010/wordml" xmlns:w15="http://schemas.microsoft.com/office/word/2012/wordml" xmlns:w16cex="http://schemas.microsoft.com/office/word/2018/wordml/cex" xmlns:w16cid="http://schemas.microsoft.com/office/word/2016/wordml/cid" xmlns:w16="http://schemas.microsoft.com/office/word/2018/wordml" xmlns:w16se="http://schemas.microsoft.com/office/word/2015/wordml/symex" mc:Ignorable="w14 w15 w16se w16cid w16 w16cex">
   <w:docDefaults>
     <w:rPrDefault>
       <w:rPr>

</xml_diff>

<commit_message>
Commented on new intro
</commit_message>
<xml_diff>
--- a/Proposals/LUNAS Proposal.docx
+++ b/Proposals/LUNAS Proposal.docx
@@ -1692,8 +1692,16 @@
         <w:ind w:firstLine="720"/>
         <w:jc w:val="both"/>
       </w:pPr>
+      <w:commentRangeStart w:id="4"/>
       <w:r>
         <w:t>LUNAS is a game where the world has fallen into distress, and the only cure can be found in a long-lost fruit. The player is to encounter a variety of Filipino mythological creatures that will either help or keep them in seeking the fruit.</w:t>
+      </w:r>
+      <w:commentRangeEnd w:id="4"/>
+      <w:r>
+        <w:rPr>
+          <w:rStyle w:val="CommentReference"/>
+        </w:rPr>
+        <w:commentReference w:id="4"/>
       </w:r>
     </w:p>
     <w:p>
@@ -2224,6 +2232,25 @@
       </w:r>
     </w:p>
   </w:comment>
+  <w:comment w:id="4" w:author="Francis Santos" w:date="2021-06-22T13:48:00Z" w:initials="FS">
+    <w:p>
+      <w:pPr>
+        <w:pStyle w:val="CommentText"/>
+      </w:pPr>
+      <w:r>
+        <w:rPr>
+          <w:rStyle w:val="CommentReference"/>
+        </w:rPr>
+        <w:annotationRef/>
+      </w:r>
+      <w:r>
+        <w:rPr>
+          <w:rStyle w:val="CommentReference"/>
+        </w:rPr>
+        <w:t xml:space="preserve">The game will be about a group of adventurers venture off to look for a fruit lost in time. </w:t>
+      </w:r>
+    </w:p>
+  </w:comment>
 </w:comments>
 </file>
 
@@ -2233,6 +2260,7 @@
   <w15:commentEx w15:paraId="6AE7119E" w15:done="0"/>
   <w15:commentEx w15:paraId="7796D590" w15:done="0"/>
   <w15:commentEx w15:paraId="034C1B0A" w15:done="0"/>
+  <w15:commentEx w15:paraId="3D64AFDC" w15:done="0"/>
 </w15:commentsEx>
 </file>
 
@@ -2242,6 +2270,7 @@
   <w16cex:commentExtensible w16cex:durableId="247A0A12" w16cex:dateUtc="2021-06-20T10:40:00Z"/>
   <w16cex:commentExtensible w16cex:durableId="247C635A" w16cex:dateUtc="2021-06-22T05:25:00Z"/>
   <w16cex:commentExtensible w16cex:durableId="247C63AA" w16cex:dateUtc="2021-06-22T05:27:00Z"/>
+  <w16cex:commentExtensible w16cex:durableId="247C68A5" w16cex:dateUtc="2021-06-22T05:48:00Z"/>
 </w16cex:commentsExtensible>
 </file>
 
@@ -2251,6 +2280,7 @@
   <w16cid:commentId w16cid:paraId="6AE7119E" w16cid:durableId="247A0A12"/>
   <w16cid:commentId w16cid:paraId="7796D590" w16cid:durableId="247C635A"/>
   <w16cid:commentId w16cid:paraId="034C1B0A" w16cid:durableId="247C63AA"/>
+  <w16cid:commentId w16cid:paraId="3D64AFDC" w16cid:durableId="247C68A5"/>
 </w16cid:commentsIds>
 </file>
 
@@ -2394,7 +2424,7 @@
         <v:path o:extrusionok="f" gradientshapeok="t" o:connecttype="rect"/>
         <o:lock v:ext="edit" aspectratio="t"/>
       </v:shapetype>
-      <v:shape id="_x0000_i1098" type="#_x0000_t75" style="width:11.25pt;height:11.25pt" o:bullet="t">
+      <v:shape id="_x0000_i1113" type="#_x0000_t75" style="width:11.25pt;height:11.25pt" o:bullet="t">
         <v:imagedata r:id="rId1" o:title="msoB775"/>
       </v:shape>
     </w:pict>

</xml_diff>

<commit_message>
Di pala natag cris kanina
</commit_message>
<xml_diff>
--- a/Proposals/LUNAS Proposal.docx
+++ b/Proposals/LUNAS Proposal.docx
@@ -1708,8 +1708,17 @@
       <w:pPr>
         <w:pStyle w:val="Heading1"/>
       </w:pPr>
+      <w:commentRangeStart w:id="5"/>
       <w:r>
         <w:t>Statement of the Problem</w:t>
+      </w:r>
+      <w:commentRangeEnd w:id="5"/>
+      <w:r>
+        <w:rPr>
+          <w:rStyle w:val="CommentReference"/>
+          <w:b w:val="0"/>
+        </w:rPr>
+        <w:commentReference w:id="5"/>
       </w:r>
     </w:p>
     <w:p/>
@@ -2251,6 +2260,22 @@
       </w:r>
     </w:p>
   </w:comment>
+  <w:comment w:id="5" w:author="Francis Santos" w:date="2021-06-22T14:26:00Z" w:initials="FS">
+    <w:p>
+      <w:pPr>
+        <w:pStyle w:val="CommentText"/>
+      </w:pPr>
+      <w:r>
+        <w:rPr>
+          <w:rStyle w:val="CommentReference"/>
+        </w:rPr>
+        <w:annotationRef/>
+      </w:r>
+      <w:r>
+        <w:t>crisanto</w:t>
+      </w:r>
+    </w:p>
+  </w:comment>
 </w:comments>
 </file>
 
@@ -2261,6 +2286,7 @@
   <w15:commentEx w15:paraId="7796D590" w15:done="0"/>
   <w15:commentEx w15:paraId="034C1B0A" w15:done="0"/>
   <w15:commentEx w15:paraId="3D64AFDC" w15:done="0"/>
+  <w15:commentEx w15:paraId="5E972461" w15:done="0"/>
 </w15:commentsEx>
 </file>
 
@@ -2271,6 +2297,7 @@
   <w16cex:commentExtensible w16cex:durableId="247C635A" w16cex:dateUtc="2021-06-22T05:25:00Z"/>
   <w16cex:commentExtensible w16cex:durableId="247C63AA" w16cex:dateUtc="2021-06-22T05:27:00Z"/>
   <w16cex:commentExtensible w16cex:durableId="247C68A5" w16cex:dateUtc="2021-06-22T05:48:00Z"/>
+  <w16cex:commentExtensible w16cex:durableId="247C71B2" w16cex:dateUtc="2021-06-22T06:26:00Z"/>
 </w16cex:commentsExtensible>
 </file>
 
@@ -2281,6 +2308,7 @@
   <w16cid:commentId w16cid:paraId="7796D590" w16cid:durableId="247C635A"/>
   <w16cid:commentId w16cid:paraId="034C1B0A" w16cid:durableId="247C63AA"/>
   <w16cid:commentId w16cid:paraId="3D64AFDC" w16cid:durableId="247C68A5"/>
+  <w16cid:commentId w16cid:paraId="5E972461" w16cid:durableId="247C71B2"/>
 </w16cid:commentsIds>
 </file>
 
@@ -2424,7 +2452,7 @@
         <v:path o:extrusionok="f" gradientshapeok="t" o:connecttype="rect"/>
         <o:lock v:ext="edit" aspectratio="t"/>
       </v:shapetype>
-      <v:shape id="_x0000_i1113" type="#_x0000_t75" style="width:11.25pt;height:11.25pt" o:bullet="t">
+      <v:shape id="_x0000_i1069" type="#_x0000_t75" style="width:11.25pt;height:11.25pt" o:bullet="t">
         <v:imagedata r:id="rId1" o:title="msoB775"/>
       </v:shape>
     </w:pict>

</xml_diff>

<commit_message>
Lunas NO TITLE YET
</commit_message>
<xml_diff>
--- a/Proposals/LUNAS Proposal.docx
+++ b/Proposals/LUNAS Proposal.docx
@@ -2,6 +2,7 @@
 <file path=word/document.xml><?xml version="1.0" encoding="utf-8"?>
 <w:document xmlns:wpc="http://schemas.microsoft.com/office/word/2010/wordprocessingCanvas" xmlns:cx="http://schemas.microsoft.com/office/drawing/2014/chartex" xmlns:cx1="http://schemas.microsoft.com/office/drawing/2015/9/8/chartex" xmlns:cx2="http://schemas.microsoft.com/office/drawing/2015/10/21/chartex" xmlns:cx3="http://schemas.microsoft.com/office/drawing/2016/5/9/chartex" xmlns:cx4="http://schemas.microsoft.com/office/drawing/2016/5/10/chartex" xmlns:cx5="http://schemas.microsoft.com/office/drawing/2016/5/11/chartex" xmlns:cx6="http://schemas.microsoft.com/office/drawing/2016/5/12/chartex" xmlns:cx7="http://schemas.microsoft.com/office/drawing/2016/5/13/chartex" xmlns:cx8="http://schemas.microsoft.com/office/drawing/2016/5/14/chartex" xmlns:mc="http://schemas.openxmlformats.org/markup-compatibility/2006" xmlns:aink="http://schemas.microsoft.com/office/drawing/2016/ink" xmlns:am3d="http://schemas.microsoft.com/office/drawing/2017/model3d" xmlns:o="urn:schemas-microsoft-com:office:office" xmlns:r="http://schemas.openxmlformats.org/officeDocument/2006/relationships" xmlns:m="http://schemas.openxmlformats.org/officeDocument/2006/math" xmlns:v="urn:schemas-microsoft-com:vml" xmlns:wp14="http://schemas.microsoft.com/office/word/2010/wordprocessingDrawing" xmlns:wp="http://schemas.openxmlformats.org/drawingml/2006/wordprocessingDrawing" xmlns:w10="urn:schemas-microsoft-com:office:word" xmlns:w="http://schemas.openxmlformats.org/wordprocessingml/2006/main" xmlns:w14="http://schemas.microsoft.com/office/word/2010/wordml" xmlns:w15="http://schemas.microsoft.com/office/word/2012/wordml" xmlns:w16cex="http://schemas.microsoft.com/office/word/2018/wordml/cex" xmlns:w16cid="http://schemas.microsoft.com/office/word/2016/wordml/cid" xmlns:w16="http://schemas.microsoft.com/office/word/2018/wordml" xmlns:w16sdtdh="http://schemas.microsoft.com/office/word/2020/wordml/sdtdatahash" xmlns:w16se="http://schemas.microsoft.com/office/word/2015/wordml/symex" xmlns:wpg="http://schemas.microsoft.com/office/word/2010/wordprocessingGroup" xmlns:wpi="http://schemas.microsoft.com/office/word/2010/wordprocessingInk" xmlns:wne="http://schemas.microsoft.com/office/word/2006/wordml" xmlns:wps="http://schemas.microsoft.com/office/word/2010/wordprocessingShape" mc:Ignorable="w14 w15 w16se w16cid w16 w16cex w16sdtdh wp14">
   <w:body>
+    <w:p/>
     <w:p>
       <w:r>
         <w:rPr>
@@ -834,7 +835,6 @@
         <w:rPr>
           <w:noProof/>
         </w:rPr>
-        <w:lastRenderedPageBreak/>
         <mc:AlternateContent>
           <mc:Choice Requires="wps">
             <w:drawing>
@@ -1488,7 +1488,7 @@
         <w:jc w:val="center"/>
       </w:pPr>
       <w:r>
-        <w:t xml:space="preserve">Member 1 (Basilio, </w:t>
+        <w:t xml:space="preserve">Basilio, </w:t>
       </w:r>
       <w:proofErr w:type="spellStart"/>
       <w:r>
@@ -1496,7 +1496,7 @@
       </w:r>
       <w:proofErr w:type="spellEnd"/>
       <w:r>
-        <w:t>, S.)</w:t>
+        <w:t>, S.</w:t>
       </w:r>
     </w:p>
     <w:p>
@@ -1504,9 +1504,6 @@
         <w:spacing w:after="0" w:line="240" w:lineRule="auto"/>
         <w:jc w:val="center"/>
       </w:pPr>
-      <w:r>
-        <w:t>Member 2 (</w:t>
-      </w:r>
       <w:proofErr w:type="spellStart"/>
       <w:r>
         <w:t>Malveda</w:t>
@@ -1521,7 +1518,7 @@
       </w:r>
       <w:proofErr w:type="spellEnd"/>
       <w:r>
-        <w:t xml:space="preserve"> Jake P.)</w:t>
+        <w:t xml:space="preserve"> Jake P.</w:t>
       </w:r>
     </w:p>
     <w:p>
@@ -1530,7 +1527,7 @@
         <w:jc w:val="center"/>
       </w:pPr>
       <w:r>
-        <w:t xml:space="preserve">Member 3 (Pineda, </w:t>
+        <w:t xml:space="preserve">Pineda, </w:t>
       </w:r>
       <w:proofErr w:type="spellStart"/>
       <w:r>
@@ -1538,7 +1535,7 @@
       </w:r>
       <w:proofErr w:type="spellEnd"/>
       <w:r>
-        <w:t xml:space="preserve"> Paolo I.)</w:t>
+        <w:t xml:space="preserve"> Paolo I.</w:t>
       </w:r>
     </w:p>
     <w:p>
@@ -1547,7 +1544,7 @@
         <w:jc w:val="center"/>
       </w:pPr>
       <w:r>
-        <w:t>Member 4 (Ramirez, John Russel B.)</w:t>
+        <w:t>Ramirez, John Russel B.</w:t>
       </w:r>
     </w:p>
     <w:p>
@@ -1556,7 +1553,7 @@
         <w:jc w:val="center"/>
       </w:pPr>
       <w:r>
-        <w:t xml:space="preserve">Member 5 (Sanchez, </w:t>
+        <w:t xml:space="preserve">Sanchez, </w:t>
       </w:r>
       <w:proofErr w:type="spellStart"/>
       <w:r>
@@ -1564,7 +1561,7 @@
       </w:r>
       <w:proofErr w:type="spellEnd"/>
       <w:r>
-        <w:t xml:space="preserve"> R.)</w:t>
+        <w:t xml:space="preserve"> R.</w:t>
       </w:r>
     </w:p>
     <w:p>
@@ -1573,7 +1570,7 @@
         <w:jc w:val="center"/>
       </w:pPr>
       <w:r>
-        <w:t>Member 6 (Santos, Francis Ford L.)</w:t>
+        <w:t>Santos, Francis Ford L.</w:t>
       </w:r>
     </w:p>
     <w:p>
@@ -1681,29 +1678,16 @@
         <w:spacing w:after="0" w:line="240" w:lineRule="auto"/>
       </w:pPr>
     </w:p>
-    <w:p>
-      <w:pPr>
-        <w:tabs>
-          <w:tab w:val="center" w:pos="4680"/>
-          <w:tab w:val="left" w:pos="6420"/>
-        </w:tabs>
-        <w:spacing w:after="0" w:line="240" w:lineRule="auto"/>
-      </w:pPr>
-    </w:p>
-    <w:p>
-      <w:r>
-        <w:br w:type="page"/>
-      </w:r>
-    </w:p>
+    <w:p/>
     <w:p>
       <w:pPr>
         <w:pStyle w:val="Heading1"/>
       </w:pPr>
       <w:r>
-        <w:lastRenderedPageBreak/>
         <w:t>Introduction</w:t>
       </w:r>
     </w:p>
+    <w:p/>
     <w:p/>
     <w:p>
       <w:pPr>
@@ -1754,7 +1738,13 @@
         <w:jc w:val="both"/>
       </w:pPr>
       <w:r>
-        <w:t xml:space="preserve">While most of the original Filipino mythological creatures were forgotten, some stood </w:t>
+        <w:t xml:space="preserve">While most of the original </w:t>
+      </w:r>
+      <w:r>
+        <w:t>Filipino traditional games and</w:t>
+      </w:r>
+      <w:r>
+        <w:t xml:space="preserve"> mythological creatures were forgotten, some stood </w:t>
       </w:r>
       <w:r>
         <w:t>above the others, being known to people of this modern era. With the recent surge in popularity for Filipino mythological creatures made possible by an animated film, the awareness for some of the forgotten creatures rose and the desire to know more is expected to increase as well.</w:t>
@@ -1767,40 +1757,114 @@
         <w:jc w:val="both"/>
       </w:pPr>
       <w:r>
-        <w:t>This project aims to relive the</w:t>
+        <w:t>LUNAS is a combination of both two-dimensional and three-dimensional adventure game that immerses players in interactive storytelling and exploration of its diverse world. The majority of the gameplay is made up of puzzle solving and conceptual challenges in a form traditional</w:t>
       </w:r>
       <w:r>
         <w:t xml:space="preserve"> </w:t>
       </w:r>
       <w:r>
-        <w:t>forgotten</w:t>
-      </w:r>
-      <w:r>
-        <w:t>—</w:t>
-      </w:r>
-      <w:r>
-        <w:t xml:space="preserve">and </w:t>
-      </w:r>
-      <w:r>
-        <w:t>known</w:t>
-      </w:r>
-      <w:r>
-        <w:t>—</w:t>
-      </w:r>
-      <w:r>
-        <w:t>creatures</w:t>
+        <w:t>Filipino game. It tells the account of a researcher who is to immersed on their research and doesn't believe on mythical creatures and doesn't know any traditional games, starting to lose hope that their research come to fruition</w:t>
       </w:r>
       <w:r>
         <w:t xml:space="preserve"> </w:t>
       </w:r>
       <w:r>
-        <w:t xml:space="preserve">through the medium of gaming. The rationale is that by immersing oneself to a virtual world filled with these creatures, the player would be able to meet and interact with </w:t>
-      </w:r>
-      <w:r>
-        <w:t>them</w:t>
-      </w:r>
-      <w:r>
-        <w:t xml:space="preserve">. </w:t>
+        <w:t>stumble upon a map that shows an island that doesn</w:t>
+      </w:r>
+      <w:r>
+        <w:t>’</w:t>
+      </w:r>
+      <w:r>
+        <w:t xml:space="preserve">t appear on other maps and meeting another researcher named </w:t>
+      </w:r>
+      <w:proofErr w:type="spellStart"/>
+      <w:r>
+        <w:t>L</w:t>
+      </w:r>
+      <w:r>
+        <w:t>akus</w:t>
+      </w:r>
+      <w:proofErr w:type="spellEnd"/>
+      <w:r>
+        <w:t xml:space="preserve"> </w:t>
+      </w:r>
+      <w:r>
+        <w:t>that will persuade him to go that island saying that they don</w:t>
+      </w:r>
+      <w:r>
+        <w:t>’</w:t>
+      </w:r>
+      <w:r>
+        <w:t>t have anything to lose for trying,</w:t>
+      </w:r>
+      <w:r>
+        <w:t xml:space="preserve"> </w:t>
+      </w:r>
+      <w:r>
+        <w:t xml:space="preserve">with this motive the researcher with </w:t>
+      </w:r>
+      <w:proofErr w:type="spellStart"/>
+      <w:r>
+        <w:t>L</w:t>
+      </w:r>
+      <w:r>
+        <w:t>akus</w:t>
+      </w:r>
+      <w:proofErr w:type="spellEnd"/>
+      <w:r>
+        <w:t xml:space="preserve"> started sailing to the unknown island in hope of finding the cure the one only "LUNAS" for the u</w:t>
+      </w:r>
+      <w:r>
+        <w:t>n</w:t>
+      </w:r>
+      <w:r>
+        <w:t>known disease,</w:t>
+      </w:r>
+      <w:r>
+        <w:t xml:space="preserve"> </w:t>
+      </w:r>
+      <w:r>
+        <w:t>little they know that they going to face many chall</w:t>
+      </w:r>
+      <w:r>
+        <w:t>e</w:t>
+      </w:r>
+      <w:r>
+        <w:t>nge there.</w:t>
+      </w:r>
+      <w:r>
+        <w:t xml:space="preserve"> </w:t>
+      </w:r>
+      <w:r>
+        <w:t>As the story p</w:t>
+      </w:r>
+      <w:r>
+        <w:t>ro</w:t>
+      </w:r>
+      <w:r>
+        <w:t xml:space="preserve">gress the player will receive different amulets and blessings that will help them on their </w:t>
+      </w:r>
+      <w:r>
+        <w:lastRenderedPageBreak/>
+        <w:t>expedition,</w:t>
+      </w:r>
+      <w:r>
+        <w:t xml:space="preserve"> </w:t>
+      </w:r>
+      <w:r>
+        <w:t>and meeting different mythical creature that might hinder or help you on your adventure</w:t>
+      </w:r>
+      <w:r>
+        <w:t xml:space="preserve"> </w:t>
+      </w:r>
+      <w:r>
+        <w:t>and i</w:t>
+      </w:r>
+      <w:r>
+        <w:t>n</w:t>
+      </w:r>
+      <w:r>
+        <w:t>teraction with the natives on that island that will teach you many things.</w:t>
       </w:r>
     </w:p>
     <w:p>
@@ -1810,7 +1874,10 @@
         <w:jc w:val="both"/>
       </w:pPr>
       <w:r>
-        <w:t>LUNAS is a game where the world has fallen into distress, and the only cure can be found in a long-lost fruit. The player is to encounter a variety of Filipino mythological creatures that will either help or keep them in seeking the fruit.</w:t>
+        <w:tab/>
+      </w:r>
+      <w:r>
+        <w:tab/>
       </w:r>
     </w:p>
     <w:p>
@@ -1843,31 +1910,86 @@
         <w:ind w:firstLine="720"/>
       </w:pPr>
       <w:r>
-        <w:t xml:space="preserve">The researcher </w:t>
-      </w:r>
-      <w:r>
-        <w:t>aims</w:t>
-      </w:r>
-      <w:r>
-        <w:t xml:space="preserve"> to</w:t>
-      </w:r>
-      <w:r>
-        <w:t xml:space="preserve"> make</w:t>
-      </w:r>
-      <w:r>
-        <w:t xml:space="preserve"> mythological creatures </w:t>
-      </w:r>
-      <w:r>
-        <w:t>known</w:t>
-      </w:r>
-      <w:r>
-        <w:t xml:space="preserve"> and enjoyable</w:t>
-      </w:r>
-      <w:r>
-        <w:t xml:space="preserve"> to learn</w:t>
-      </w:r>
-      <w:r>
-        <w:t xml:space="preserve">.  </w:t>
+        <w:t xml:space="preserve">The Philippines was once a divided collection of nations, islands, and tribes, each with its own monarchs, chieftains, </w:t>
+      </w:r>
+      <w:proofErr w:type="spellStart"/>
+      <w:r>
+        <w:t>lakans</w:t>
+      </w:r>
+      <w:proofErr w:type="spellEnd"/>
+      <w:r>
+        <w:t xml:space="preserve">, rajahs, </w:t>
+      </w:r>
+      <w:proofErr w:type="spellStart"/>
+      <w:r>
+        <w:t>datus</w:t>
+      </w:r>
+      <w:proofErr w:type="spellEnd"/>
+      <w:r>
+        <w:t xml:space="preserve">, and sultans. </w:t>
+      </w:r>
+      <w:r>
+        <w:t xml:space="preserve"> This, however, did not last long, as the invaders' incursion was successful. </w:t>
+      </w:r>
+      <w:r>
+        <w:t>The oppressor saw the "natives" as inferiors during over 350 years of colonialism</w:t>
+      </w:r>
+      <w:r>
+        <w:t>,</w:t>
+      </w:r>
+      <w:r>
+        <w:t xml:space="preserve"> and this attitude of inferiority persists long after these states have become dependent on them.</w:t>
+      </w:r>
+      <w:r>
+        <w:t xml:space="preserve"> </w:t>
+      </w:r>
+      <w:r>
+        <w:t xml:space="preserve">Since then, the Philippines has been on a search to discover its </w:t>
+      </w:r>
+      <w:r>
+        <w:t>own</w:t>
+      </w:r>
+      <w:r>
+        <w:t xml:space="preserve"> identity.</w:t>
+      </w:r>
+    </w:p>
+    <w:p>
+      <w:pPr>
+        <w:spacing w:line="480" w:lineRule="auto"/>
+        <w:ind w:firstLine="720"/>
+      </w:pPr>
+      <w:r>
+        <w:t>Following that, most Filipinos develop a colonial mentality in which their desire for the “western” takes precedence over the Philippines' own.</w:t>
+      </w:r>
+      <w:r>
+        <w:t xml:space="preserve"> Consequently, </w:t>
+      </w:r>
+      <w:r>
+        <w:t xml:space="preserve">Filipinos began to lose contact with their </w:t>
+      </w:r>
+      <w:r>
+        <w:t>deeply rooted</w:t>
+      </w:r>
+      <w:r>
+        <w:t xml:space="preserve"> culture.</w:t>
+      </w:r>
+      <w:r>
+        <w:t xml:space="preserve"> Thus,</w:t>
+      </w:r>
+      <w:r>
+        <w:t xml:space="preserve"> </w:t>
+      </w:r>
+      <w:r>
+        <w:t xml:space="preserve">people neglect </w:t>
+      </w:r>
+      <w:r>
+        <w:t xml:space="preserve">the rich heritage of its numerous ethnic groups </w:t>
+      </w:r>
+      <w:r>
+        <w:t>and, in the process, disregards traditional Filipino games</w:t>
+      </w:r>
+      <w:r>
+        <w:t xml:space="preserve"> and mythological creatures. </w:t>
       </w:r>
     </w:p>
     <w:p>
@@ -1907,8 +2029,19 @@
         <w:t xml:space="preserve">all </w:t>
       </w:r>
       <w:r>
-        <w:t>players into adventure/mystery type of game?</w:t>
-      </w:r>
+        <w:t>players into adventure/</w:t>
+      </w:r>
+      <w:r>
+        <w:t>puzzle</w:t>
+      </w:r>
+      <w:r>
+        <w:t xml:space="preserve"> type of game?</w:t>
+      </w:r>
+    </w:p>
+    <w:p>
+      <w:pPr>
+        <w:pStyle w:val="ListParagraph"/>
+      </w:pPr>
     </w:p>
     <w:p>
       <w:pPr>
@@ -1919,8 +2052,22 @@
         </w:numPr>
       </w:pPr>
       <w:r>
-        <w:t>How would the developer handle players feedback like bugs/error?</w:t>
-      </w:r>
+        <w:t xml:space="preserve">How would the developer </w:t>
+      </w:r>
+      <w:r>
+        <w:t>achieve good-feeling</w:t>
+      </w:r>
+      <w:r>
+        <w:t xml:space="preserve"> </w:t>
+      </w:r>
+      <w:r>
+        <w:t>interactive game?</w:t>
+      </w:r>
+    </w:p>
+    <w:p>
+      <w:pPr>
+        <w:pStyle w:val="ListParagraph"/>
+      </w:pPr>
     </w:p>
     <w:p>
       <w:pPr>
@@ -1931,22 +2078,19 @@
         </w:numPr>
       </w:pPr>
       <w:r>
-        <w:t>Do they know the creatures of Filipino mythical creatures?</w:t>
-      </w:r>
-    </w:p>
-    <w:p>
-      <w:pPr>
-        <w:pStyle w:val="ListParagraph"/>
-        <w:numPr>
-          <w:ilvl w:val="0"/>
-          <w:numId w:val="10"/>
-        </w:numPr>
-      </w:pPr>
-      <w:r>
-        <w:t>Is the game</w:t>
-      </w:r>
-      <w:r>
-        <w:t xml:space="preserve"> worth playing?</w:t>
+        <w:t xml:space="preserve">Do they know </w:t>
+      </w:r>
+      <w:r>
+        <w:t xml:space="preserve">most </w:t>
+      </w:r>
+      <w:r>
+        <w:t xml:space="preserve">of </w:t>
+      </w:r>
+      <w:r>
+        <w:t>indigenous games of the Philippines and its</w:t>
+      </w:r>
+      <w:r>
+        <w:t xml:space="preserve"> mythical creatures?</w:t>
       </w:r>
     </w:p>
     <w:p>
@@ -1954,7 +2098,6 @@
         <w:pStyle w:val="Heading1"/>
       </w:pPr>
       <w:r>
-        <w:lastRenderedPageBreak/>
         <w:t>Objectives of the Study</w:t>
       </w:r>
     </w:p>
@@ -1980,13 +2123,16 @@
         <w:ind w:firstLine="720"/>
       </w:pPr>
       <w:r>
-        <w:t>This game</w:t>
-      </w:r>
-      <w:r>
-        <w:t xml:space="preserve"> aims people who are interested and wants to know more about mythical creatures in the Philippines.</w:t>
-      </w:r>
-    </w:p>
-    <w:p/>
+        <w:lastRenderedPageBreak/>
+        <w:t>This project aims to infuse to our audience how deeply rooted Philippines</w:t>
+      </w:r>
+      <w:r>
+        <w:t>’</w:t>
+      </w:r>
+      <w:r>
+        <w:t xml:space="preserve"> culture is by presenting its traditional games and its mythological creature, as well as making it known to the general public.</w:t>
+      </w:r>
+    </w:p>
     <w:p>
       <w:pPr>
         <w:rPr>
@@ -2017,8 +2163,40 @@
         <w:rPr>
           <w:bCs/>
         </w:rPr>
-        <w:t>To provide information and symbolisms of the mythical creatures</w:t>
-      </w:r>
+        <w:t xml:space="preserve">To provide information and symbolisms </w:t>
+      </w:r>
+      <w:r>
+        <w:rPr>
+          <w:bCs/>
+        </w:rPr>
+        <w:t>to the mythical creatures and indigenous</w:t>
+      </w:r>
+      <w:r>
+        <w:rPr>
+          <w:bCs/>
+        </w:rPr>
+        <w:t xml:space="preserve"> Filipino game.</w:t>
+      </w:r>
+      <w:r>
+        <w:rPr>
+          <w:bCs/>
+        </w:rPr>
+        <w:t xml:space="preserve"> </w:t>
+      </w:r>
+      <w:r>
+        <w:rPr>
+          <w:bCs/>
+        </w:rPr>
+        <w:tab/>
+      </w:r>
+    </w:p>
+    <w:p>
+      <w:pPr>
+        <w:pStyle w:val="ListParagraph"/>
+        <w:rPr>
+          <w:bCs/>
+        </w:rPr>
+      </w:pPr>
     </w:p>
     <w:p>
       <w:pPr>
@@ -2035,26 +2213,34 @@
         <w:rPr>
           <w:bCs/>
         </w:rPr>
-        <w:t>To be able t</w:t>
+        <w:t>To instill in</w:t>
       </w:r>
       <w:r>
         <w:rPr>
           <w:bCs/>
         </w:rPr>
-        <w:t>o</w:t>
+        <w:t xml:space="preserve"> people</w:t>
       </w:r>
       <w:r>
         <w:rPr>
           <w:bCs/>
         </w:rPr>
-        <w:t xml:space="preserve"> expand the idea people that it’s not just the idea of scari</w:t>
+        <w:t xml:space="preserve"> the notion that the game </w:t>
       </w:r>
       <w:r>
         <w:rPr>
           <w:bCs/>
         </w:rPr>
-        <w:t>ng</w:t>
-      </w:r>
+        <w:t>about Traditional Games and Mythical Creatures of Philippines is entertaining and immersive.</w:t>
+      </w:r>
+    </w:p>
+    <w:p>
+      <w:pPr>
+        <w:pStyle w:val="ListParagraph"/>
+        <w:rPr>
+          <w:bCs/>
+        </w:rPr>
+      </w:pPr>
     </w:p>
     <w:p>
       <w:pPr>
@@ -2071,27 +2257,26 @@
         <w:rPr>
           <w:bCs/>
         </w:rPr>
-        <w:t>T</w:t>
+        <w:t xml:space="preserve">To provide </w:t>
       </w:r>
       <w:r>
         <w:rPr>
           <w:bCs/>
         </w:rPr>
-        <w:t xml:space="preserve">o </w:t>
+        <w:t>a</w:t>
       </w:r>
       <w:r>
         <w:rPr>
           <w:bCs/>
         </w:rPr>
-        <w:t>provide breathtaking storyline and game mechanics.</w:t>
-      </w:r>
-    </w:p>
-    <w:p>
-      <w:pPr>
+        <w:t xml:space="preserve"> 3D</w:t>
+      </w:r>
+      <w:r>
         <w:rPr>
           <w:bCs/>
         </w:rPr>
-      </w:pPr>
+        <w:t xml:space="preserve"> game with high quality mechanics with a captivating plot.</w:t>
+      </w:r>
     </w:p>
     <w:p>
       <w:pPr>
@@ -2139,27 +2324,19 @@
         <w:t>Respondents will initially be chosen from</w:t>
       </w:r>
       <w:r>
-        <w:t xml:space="preserve"> students of</w:t>
+        <w:t xml:space="preserve"> of</w:t>
       </w:r>
       <w:r>
         <w:t xml:space="preserve"> </w:t>
       </w:r>
-      <w:proofErr w:type="spellStart"/>
-      <w:r>
-        <w:t>Becuran</w:t>
-      </w:r>
-      <w:proofErr w:type="spellEnd"/>
-      <w:r>
-        <w:t xml:space="preserve"> High School 4</w:t>
-      </w:r>
-      <w:r>
-        <w:rPr>
-          <w:vertAlign w:val="superscript"/>
-        </w:rPr>
-        <w:t>th</w:t>
-      </w:r>
-      <w:r>
-        <w:t xml:space="preserve"> year</w:t>
+      <w:r>
+        <w:t xml:space="preserve">general </w:t>
+      </w:r>
+      <w:r>
+        <w:t xml:space="preserve">public </w:t>
+      </w:r>
+      <w:r>
+        <w:t>of Philippines, being the study is a game</w:t>
       </w:r>
       <w:r>
         <w:t>.</w:t>
@@ -2196,35 +2373,35 @@
         <w:jc w:val="both"/>
       </w:pPr>
       <w:r>
+        <w:t>The majority of Filipinos nowadays hold traditional games and mythical creatures in low regard.</w:t>
+      </w:r>
+      <w:r>
+        <w:t xml:space="preserve"> </w:t>
+      </w:r>
+      <w:r>
+        <w:t xml:space="preserve">The preference of majority </w:t>
+      </w:r>
+      <w:r>
+        <w:t xml:space="preserve">to things that are “western” has been detrimental to our progression as a nation. The traditional Filipino games, which we all adore, were gradually slipping </w:t>
+      </w:r>
+      <w:r>
         <w:lastRenderedPageBreak/>
-        <w:t xml:space="preserve">Modern Filipino mythical creatures such as Aswang and </w:t>
-      </w:r>
-      <w:proofErr w:type="spellStart"/>
-      <w:r>
-        <w:t>Tiktik</w:t>
-      </w:r>
-      <w:proofErr w:type="spellEnd"/>
-      <w:r>
-        <w:t xml:space="preserve"> among others are well known in the Philippines. Some older and less horrifying creatures such as </w:t>
-      </w:r>
-      <w:proofErr w:type="spellStart"/>
-      <w:r>
-        <w:t>Dumangan</w:t>
-      </w:r>
-      <w:proofErr w:type="spellEnd"/>
-      <w:r>
-        <w:t xml:space="preserve"> </w:t>
-      </w:r>
-      <w:r>
-        <w:t xml:space="preserve">and </w:t>
-      </w:r>
-      <w:proofErr w:type="spellStart"/>
-      <w:r>
-        <w:t>Apolaki</w:t>
-      </w:r>
-      <w:proofErr w:type="spellEnd"/>
-      <w:r>
-        <w:t xml:space="preserve"> receive significantly less credit than the horrific creatures melded in modern Filipino culture.</w:t>
+        <w:t>out on the minds of most Filipinos. Mythical creatures, which used to be</w:t>
+      </w:r>
+      <w:r>
+        <w:t xml:space="preserve"> the source of</w:t>
+      </w:r>
+      <w:r>
+        <w:t xml:space="preserve"> entertain</w:t>
+      </w:r>
+      <w:r>
+        <w:t xml:space="preserve">ment, </w:t>
+      </w:r>
+      <w:r>
+        <w:t>w</w:t>
+      </w:r>
+      <w:r>
+        <w:t xml:space="preserve">ere being neglected. </w:t>
       </w:r>
     </w:p>
     <w:p>
@@ -2237,10 +2414,52 @@
         <w:t>This pr</w:t>
       </w:r>
       <w:r>
-        <w:t>oject aims to make these mythical creatures known to an audience that takes their media consumption in gaming</w:t>
-      </w:r>
-      <w:r>
-        <w:t xml:space="preserve"> while immersing themselves by having an interaction with the creatures long forgotten by most Filipinos.</w:t>
+        <w:t xml:space="preserve">oject aims to </w:t>
+      </w:r>
+      <w:r>
+        <w:t xml:space="preserve">create </w:t>
+      </w:r>
+      <w:r>
+        <w:t xml:space="preserve">a better </w:t>
+      </w:r>
+      <w:r>
+        <w:t>understanding on the intricacies of traditio</w:t>
+      </w:r>
+      <w:r>
+        <w:t>nal games and mythical creatures of the Philippines.</w:t>
+      </w:r>
+      <w:r>
+        <w:t xml:space="preserve"> </w:t>
+      </w:r>
+      <w:r>
+        <w:t>It also persuades Filipinos to promote Philippines’ own, f</w:t>
+      </w:r>
+      <w:r>
+        <w:t xml:space="preserve">urthermore, to </w:t>
+      </w:r>
+      <w:r>
+        <w:t xml:space="preserve">make </w:t>
+      </w:r>
+      <w:r>
+        <w:t xml:space="preserve">it </w:t>
+      </w:r>
+      <w:r>
+        <w:t xml:space="preserve">known to </w:t>
+      </w:r>
+      <w:r>
+        <w:t xml:space="preserve">general public </w:t>
+      </w:r>
+      <w:r>
+        <w:t>that takes their media consumption in gaming</w:t>
+      </w:r>
+      <w:r>
+        <w:t xml:space="preserve"> while immersing themselves by having an interaction with the creatures </w:t>
+      </w:r>
+      <w:r>
+        <w:t xml:space="preserve">and unique artifacts that </w:t>
+      </w:r>
+      <w:r>
+        <w:t>long forgotten by most Filipinos.</w:t>
       </w:r>
     </w:p>
     <w:sectPr>
@@ -2375,7 +2594,7 @@
 <w:numbering xmlns:wpc="http://schemas.microsoft.com/office/word/2010/wordprocessingCanvas" xmlns:cx="http://schemas.microsoft.com/office/drawing/2014/chartex" xmlns:cx1="http://schemas.microsoft.com/office/drawing/2015/9/8/chartex" xmlns:cx2="http://schemas.microsoft.com/office/drawing/2015/10/21/chartex" xmlns:cx3="http://schemas.microsoft.com/office/drawing/2016/5/9/chartex" xmlns:cx4="http://schemas.microsoft.com/office/drawing/2016/5/10/chartex" xmlns:cx5="http://schemas.microsoft.com/office/drawing/2016/5/11/chartex" xmlns:cx6="http://schemas.microsoft.com/office/drawing/2016/5/12/chartex" xmlns:cx7="http://schemas.microsoft.com/office/drawing/2016/5/13/chartex" xmlns:cx8="http://schemas.microsoft.com/office/drawing/2016/5/14/chartex" xmlns:mc="http://schemas.openxmlformats.org/markup-compatibility/2006" xmlns:aink="http://schemas.microsoft.com/office/drawing/2016/ink" xmlns:am3d="http://schemas.microsoft.com/office/drawing/2017/model3d" xmlns:o="urn:schemas-microsoft-com:office:office" xmlns:r="http://schemas.openxmlformats.org/officeDocument/2006/relationships" xmlns:m="http://schemas.openxmlformats.org/officeDocument/2006/math" xmlns:v="urn:schemas-microsoft-com:vml" xmlns:wp14="http://schemas.microsoft.com/office/word/2010/wordprocessingDrawing" xmlns:wp="http://schemas.openxmlformats.org/drawingml/2006/wordprocessingDrawing" xmlns:w10="urn:schemas-microsoft-com:office:word" xmlns:w="http://schemas.openxmlformats.org/wordprocessingml/2006/main" xmlns:w14="http://schemas.microsoft.com/office/word/2010/wordml" xmlns:w15="http://schemas.microsoft.com/office/word/2012/wordml" xmlns:w16cex="http://schemas.microsoft.com/office/word/2018/wordml/cex" xmlns:w16cid="http://schemas.microsoft.com/office/word/2016/wordml/cid" xmlns:w16="http://schemas.microsoft.com/office/word/2018/wordml" xmlns:w16sdtdh="http://schemas.microsoft.com/office/word/2020/wordml/sdtdatahash" xmlns:w16se="http://schemas.microsoft.com/office/word/2015/wordml/symex" xmlns:wpg="http://schemas.microsoft.com/office/word/2010/wordprocessingGroup" xmlns:wpi="http://schemas.microsoft.com/office/word/2010/wordprocessingInk" xmlns:wne="http://schemas.microsoft.com/office/word/2006/wordml" xmlns:wps="http://schemas.microsoft.com/office/word/2010/wordprocessingShape" mc:Ignorable="w14 w15 w16se w16cid w16 w16cex w16sdtdh wp14">
   <w:numPicBullet w:numPicBulletId="0">
     <w:pict>
-      <v:shapetype w14:anchorId="08696983" id="_x0000_t75" coordsize="21600,21600" o:spt="75" o:preferrelative="t" path="m@4@5l@4@11@9@11@9@5xe" filled="f" stroked="f">
+      <v:shapetype w14:anchorId="724382FB" id="_x0000_t75" coordsize="21600,21600" o:spt="75" o:preferrelative="t" path="m@4@5l@4@11@9@11@9@5xe" filled="f" stroked="f">
         <v:stroke joinstyle="miter"/>
         <v:formulas>
           <v:f eqn="if lineDrawn pixelLineWidth 0"/>
@@ -4118,6 +4337,17 @@
       <w:shd w:val="clear" w:color="auto" w:fill="E1DFDD"/>
     </w:rPr>
   </w:style>
+  <w:style w:type="character" w:styleId="Strong">
+    <w:name w:val="Strong"/>
+    <w:basedOn w:val="DefaultParagraphFont"/>
+    <w:uiPriority w:val="22"/>
+    <w:qFormat/>
+    <w:rsid w:val="0080131B"/>
+    <w:rPr>
+      <w:b/>
+      <w:bCs/>
+    </w:rPr>
+  </w:style>
 </w:styles>
 </file>
 

</xml_diff>